<commit_message>
Update - Plantilla - Proceso de Servicio de catering
</commit_message>
<xml_diff>
--- a/Entrega N° 1/Modelado de Negocio/Plantilla - Proceso de Venta.docx
+++ b/Entrega N° 1/Modelado de Negocio/Plantilla - Proceso de Venta.docx
@@ -14,12 +14,12 @@
         <w:tblLook w:val="04A0" w:firstRow="1" w:lastRow="0" w:firstColumn="1" w:lastColumn="0" w:noHBand="0" w:noVBand="1"/>
       </w:tblPr>
       <w:tblGrid>
-        <w:gridCol w:w="1270"/>
+        <w:gridCol w:w="1272"/>
         <w:gridCol w:w="1417"/>
-        <w:gridCol w:w="3634"/>
-        <w:gridCol w:w="697"/>
-        <w:gridCol w:w="697"/>
-        <w:gridCol w:w="2742"/>
+        <w:gridCol w:w="3203"/>
+        <w:gridCol w:w="729"/>
+        <w:gridCol w:w="729"/>
+        <w:gridCol w:w="3107"/>
       </w:tblGrid>
       <w:tr>
         <w:tc>
@@ -45,11 +45,11 @@
             <w:pPr>
               <w:spacing w:before="100" w:after="100" w:line="240" w:lineRule="auto"/>
               <w:ind w:right="-24"/>
-              <w:jc w:val="both"/>
-              <w:rPr>
-                <w:rFonts w:ascii="Times New Roman" w:eastAsia="Times New Roman" w:hAnsi="Times New Roman" w:cs="Times New Roman"/>
-                <w:sz w:val="24"/>
-                <w:szCs w:val="24"/>
+              <w:rPr>
+                <w:rFonts w:ascii="Times New Roman" w:eastAsia="Times New Roman" w:hAnsi="Times New Roman" w:cs="Times New Roman"/>
+                <w:sz w:val="24"/>
+                <w:szCs w:val="24"/>
+                <w:lang w:eastAsia="es-AR"/>
               </w:rPr>
             </w:pPr>
             <w:r>
@@ -60,8 +60,9 @@
                 <w:color w:val="000000"/>
                 <w:sz w:val="24"/>
                 <w:szCs w:val="24"/>
-              </w:rPr>
-              <w:t>Proceso de Negocio: Venta de productos alimenticios</w:t>
+                <w:lang w:eastAsia="es-AR"/>
+              </w:rPr>
+              <w:t>Proceso de Negocio: Servicio de catering</w:t>
             </w:r>
           </w:p>
         </w:tc>
@@ -91,24 +92,21 @@
             <w:pPr>
               <w:spacing w:before="100" w:after="100" w:line="240" w:lineRule="auto"/>
               <w:ind w:right="-24"/>
-              <w:jc w:val="both"/>
-              <w:rPr>
-                <w:rFonts w:ascii="Times New Roman" w:eastAsia="Times New Roman" w:hAnsi="Times New Roman" w:cs="Times New Roman"/>
-                <w:sz w:val="24"/>
-                <w:szCs w:val="24"/>
-                <w:lang w:val="en-US"/>
-              </w:rPr>
-            </w:pPr>
-            <w:proofErr w:type="spellStart"/>
-            <w:r>
-              <w:rPr>
-                <w:rFonts w:ascii="Arial" w:eastAsia="Times New Roman" w:hAnsi="Arial" w:cs="Arial"/>
-                <w:color w:val="000000"/>
-                <w:lang w:val="en-US"/>
+              <w:rPr>
+                <w:rFonts w:ascii="Times New Roman" w:eastAsia="Times New Roman" w:hAnsi="Times New Roman" w:cs="Times New Roman"/>
+                <w:sz w:val="24"/>
+                <w:szCs w:val="24"/>
+                <w:lang w:eastAsia="es-AR"/>
+              </w:rPr>
+            </w:pPr>
+            <w:r>
+              <w:rPr>
+                <w:rFonts w:ascii="Arial" w:eastAsia="Times New Roman" w:hAnsi="Arial" w:cs="Arial"/>
+                <w:color w:val="000000"/>
+                <w:lang w:eastAsia="es-AR"/>
               </w:rPr>
               <w:t>Objetivo</w:t>
             </w:r>
-            <w:proofErr w:type="spellEnd"/>
           </w:p>
         </w:tc>
         <w:tc>
@@ -134,19 +132,20 @@
             <w:pPr>
               <w:spacing w:before="100" w:after="100" w:line="240" w:lineRule="auto"/>
               <w:ind w:right="-24"/>
-              <w:jc w:val="both"/>
-              <w:rPr>
-                <w:rFonts w:ascii="Times New Roman" w:eastAsia="Times New Roman" w:hAnsi="Times New Roman" w:cs="Times New Roman"/>
-                <w:sz w:val="24"/>
-                <w:szCs w:val="24"/>
-              </w:rPr>
-            </w:pPr>
-            <w:r>
-              <w:rPr>
-                <w:rFonts w:ascii="Arial" w:eastAsia="Times New Roman" w:hAnsi="Arial" w:cs="Arial"/>
-                <w:color w:val="000000"/>
-              </w:rPr>
-              <w:t>Vender productos alimenticios de primera calidad a los clientes, proveyendo un cómodo lugar para el consumo de los mismos, en interior y exterior.</w:t>
+              <w:rPr>
+                <w:rFonts w:ascii="Times New Roman" w:eastAsia="Times New Roman" w:hAnsi="Times New Roman" w:cs="Times New Roman"/>
+                <w:sz w:val="24"/>
+                <w:szCs w:val="24"/>
+                <w:lang w:eastAsia="es-AR"/>
+              </w:rPr>
+            </w:pPr>
+            <w:r>
+              <w:rPr>
+                <w:rFonts w:ascii="Arial" w:eastAsia="Times New Roman" w:hAnsi="Arial" w:cs="Arial"/>
+                <w:color w:val="000000"/>
+                <w:lang w:eastAsia="es-AR"/>
+              </w:rPr>
+              <w:t>Proporcionar un servicio de catering a distintos eventos y reuniones realizados en las instalaciones de la UTN - FRVM, con factura respectiva.</w:t>
             </w:r>
           </w:p>
         </w:tc>
@@ -176,42 +175,21 @@
             <w:pPr>
               <w:spacing w:before="100" w:after="100" w:line="240" w:lineRule="auto"/>
               <w:ind w:right="-24"/>
-              <w:jc w:val="both"/>
-              <w:rPr>
-                <w:rFonts w:ascii="Times New Roman" w:eastAsia="Times New Roman" w:hAnsi="Times New Roman" w:cs="Times New Roman"/>
-                <w:sz w:val="24"/>
-                <w:szCs w:val="24"/>
-                <w:lang w:val="en-US"/>
-              </w:rPr>
-            </w:pPr>
-            <w:proofErr w:type="spellStart"/>
-            <w:r>
-              <w:rPr>
-                <w:rFonts w:ascii="Arial" w:eastAsia="Times New Roman" w:hAnsi="Arial" w:cs="Arial"/>
-                <w:color w:val="000000"/>
-                <w:lang w:val="en-US"/>
-              </w:rPr>
-              <w:t>Cliente</w:t>
-            </w:r>
-            <w:proofErr w:type="spellEnd"/>
-            <w:r>
-              <w:rPr>
-                <w:rFonts w:ascii="Arial" w:eastAsia="Times New Roman" w:hAnsi="Arial" w:cs="Arial"/>
-                <w:color w:val="000000"/>
-                <w:lang w:val="en-US"/>
-              </w:rPr>
-              <w:t xml:space="preserve"> del </w:t>
-            </w:r>
-            <w:proofErr w:type="spellStart"/>
-            <w:r>
-              <w:rPr>
-                <w:rFonts w:ascii="Arial" w:eastAsia="Times New Roman" w:hAnsi="Arial" w:cs="Arial"/>
-                <w:color w:val="000000"/>
-                <w:lang w:val="en-US"/>
-              </w:rPr>
-              <w:t>Proceso</w:t>
-            </w:r>
-            <w:proofErr w:type="spellEnd"/>
+              <w:rPr>
+                <w:rFonts w:ascii="Times New Roman" w:eastAsia="Times New Roman" w:hAnsi="Times New Roman" w:cs="Times New Roman"/>
+                <w:sz w:val="24"/>
+                <w:szCs w:val="24"/>
+                <w:lang w:eastAsia="es-AR"/>
+              </w:rPr>
+            </w:pPr>
+            <w:r>
+              <w:rPr>
+                <w:rFonts w:ascii="Arial" w:eastAsia="Times New Roman" w:hAnsi="Arial" w:cs="Arial"/>
+                <w:color w:val="000000"/>
+                <w:lang w:eastAsia="es-AR"/>
+              </w:rPr>
+              <w:t>Cliente del Proceso</w:t>
+            </w:r>
           </w:p>
         </w:tc>
         <w:tc>
@@ -237,19 +215,20 @@
             <w:pPr>
               <w:spacing w:before="100" w:after="100" w:line="240" w:lineRule="auto"/>
               <w:ind w:right="-24"/>
-              <w:jc w:val="both"/>
-              <w:rPr>
-                <w:rFonts w:ascii="Times New Roman" w:eastAsia="Times New Roman" w:hAnsi="Times New Roman" w:cs="Times New Roman"/>
-                <w:sz w:val="24"/>
-                <w:szCs w:val="24"/>
-              </w:rPr>
-            </w:pPr>
-            <w:r>
-              <w:rPr>
-                <w:rFonts w:ascii="Arial" w:eastAsia="Times New Roman" w:hAnsi="Arial" w:cs="Arial"/>
-                <w:color w:val="000000"/>
-              </w:rPr>
-              <w:t>Cliente interesado en comprar un producto alimenticio.</w:t>
+              <w:rPr>
+                <w:rFonts w:ascii="Times New Roman" w:eastAsia="Times New Roman" w:hAnsi="Times New Roman" w:cs="Times New Roman"/>
+                <w:sz w:val="24"/>
+                <w:szCs w:val="24"/>
+                <w:lang w:eastAsia="es-AR"/>
+              </w:rPr>
+            </w:pPr>
+            <w:r>
+              <w:rPr>
+                <w:rFonts w:ascii="Arial" w:eastAsia="Times New Roman" w:hAnsi="Arial" w:cs="Arial"/>
+                <w:color w:val="000000"/>
+                <w:lang w:eastAsia="es-AR"/>
+              </w:rPr>
+              <w:t>Reuniones y eventos que requieran de un servicio de catering.</w:t>
             </w:r>
           </w:p>
         </w:tc>
@@ -279,42 +258,21 @@
             <w:pPr>
               <w:spacing w:before="100" w:after="100" w:line="240" w:lineRule="auto"/>
               <w:ind w:right="-24"/>
-              <w:jc w:val="both"/>
-              <w:rPr>
-                <w:rFonts w:ascii="Times New Roman" w:eastAsia="Times New Roman" w:hAnsi="Times New Roman" w:cs="Times New Roman"/>
-                <w:sz w:val="24"/>
-                <w:szCs w:val="24"/>
-                <w:lang w:val="en-US"/>
-              </w:rPr>
-            </w:pPr>
-            <w:proofErr w:type="spellStart"/>
-            <w:r>
-              <w:rPr>
-                <w:rFonts w:ascii="Arial" w:eastAsia="Times New Roman" w:hAnsi="Arial" w:cs="Arial"/>
-                <w:color w:val="000000"/>
-                <w:lang w:val="en-US"/>
-              </w:rPr>
-              <w:t>Producto</w:t>
-            </w:r>
-            <w:proofErr w:type="spellEnd"/>
-            <w:r>
-              <w:rPr>
-                <w:rFonts w:ascii="Arial" w:eastAsia="Times New Roman" w:hAnsi="Arial" w:cs="Arial"/>
-                <w:color w:val="000000"/>
-                <w:lang w:val="en-US"/>
-              </w:rPr>
-              <w:t xml:space="preserve"> del </w:t>
-            </w:r>
-            <w:proofErr w:type="spellStart"/>
-            <w:r>
-              <w:rPr>
-                <w:rFonts w:ascii="Arial" w:eastAsia="Times New Roman" w:hAnsi="Arial" w:cs="Arial"/>
-                <w:color w:val="000000"/>
-                <w:lang w:val="en-US"/>
-              </w:rPr>
-              <w:t>Proceso</w:t>
-            </w:r>
-            <w:proofErr w:type="spellEnd"/>
+              <w:rPr>
+                <w:rFonts w:ascii="Times New Roman" w:eastAsia="Times New Roman" w:hAnsi="Times New Roman" w:cs="Times New Roman"/>
+                <w:sz w:val="24"/>
+                <w:szCs w:val="24"/>
+                <w:lang w:eastAsia="es-AR"/>
+              </w:rPr>
+            </w:pPr>
+            <w:r>
+              <w:rPr>
+                <w:rFonts w:ascii="Arial" w:eastAsia="Times New Roman" w:hAnsi="Arial" w:cs="Arial"/>
+                <w:color w:val="000000"/>
+                <w:lang w:eastAsia="es-AR"/>
+              </w:rPr>
+              <w:t>Producto del Proceso</w:t>
+            </w:r>
           </w:p>
         </w:tc>
         <w:tc>
@@ -340,49 +298,20 @@
             <w:pPr>
               <w:spacing w:before="100" w:after="100" w:line="240" w:lineRule="auto"/>
               <w:ind w:right="-24"/>
-              <w:jc w:val="both"/>
-              <w:rPr>
-                <w:rFonts w:ascii="Times New Roman" w:eastAsia="Times New Roman" w:hAnsi="Times New Roman" w:cs="Times New Roman"/>
-                <w:sz w:val="24"/>
-                <w:szCs w:val="24"/>
-                <w:lang w:val="en-US"/>
-              </w:rPr>
-            </w:pPr>
-            <w:proofErr w:type="spellStart"/>
-            <w:r>
-              <w:rPr>
-                <w:rFonts w:ascii="Arial" w:eastAsia="Times New Roman" w:hAnsi="Arial" w:cs="Arial"/>
-                <w:color w:val="000000"/>
-                <w:lang w:val="en-US"/>
-              </w:rPr>
-              <w:t>Producto</w:t>
-            </w:r>
-            <w:proofErr w:type="spellEnd"/>
-            <w:r>
-              <w:rPr>
-                <w:rFonts w:ascii="Arial" w:eastAsia="Times New Roman" w:hAnsi="Arial" w:cs="Arial"/>
-                <w:color w:val="000000"/>
-                <w:lang w:val="en-US"/>
-              </w:rPr>
-              <w:t xml:space="preserve"> </w:t>
-            </w:r>
-            <w:proofErr w:type="spellStart"/>
-            <w:r>
-              <w:rPr>
-                <w:rFonts w:ascii="Arial" w:eastAsia="Times New Roman" w:hAnsi="Arial" w:cs="Arial"/>
-                <w:color w:val="000000"/>
-                <w:lang w:val="en-US"/>
-              </w:rPr>
-              <w:t>alimenticio</w:t>
-            </w:r>
-            <w:proofErr w:type="spellEnd"/>
-            <w:r>
-              <w:rPr>
-                <w:rFonts w:ascii="Arial" w:eastAsia="Times New Roman" w:hAnsi="Arial" w:cs="Arial"/>
-                <w:color w:val="000000"/>
-                <w:lang w:val="en-US"/>
-              </w:rPr>
-              <w:t>.</w:t>
+              <w:rPr>
+                <w:rFonts w:ascii="Times New Roman" w:eastAsia="Times New Roman" w:hAnsi="Times New Roman" w:cs="Times New Roman"/>
+                <w:sz w:val="24"/>
+                <w:szCs w:val="24"/>
+                <w:lang w:eastAsia="es-AR"/>
+              </w:rPr>
+            </w:pPr>
+            <w:r>
+              <w:rPr>
+                <w:rFonts w:ascii="Arial" w:eastAsia="Times New Roman" w:hAnsi="Arial" w:cs="Arial"/>
+                <w:color w:val="000000"/>
+                <w:lang w:eastAsia="es-AR"/>
+              </w:rPr>
+              <w:t>Servicio de catering solicitado y factura.</w:t>
             </w:r>
           </w:p>
         </w:tc>
@@ -416,17 +345,18 @@
             <w:pPr>
               <w:spacing w:before="100" w:after="100" w:line="240" w:lineRule="auto"/>
               <w:ind w:right="-24"/>
-              <w:jc w:val="both"/>
-              <w:rPr>
-                <w:rFonts w:ascii="Times New Roman" w:eastAsia="Times New Roman" w:hAnsi="Times New Roman" w:cs="Times New Roman"/>
-                <w:sz w:val="24"/>
-                <w:szCs w:val="24"/>
-              </w:rPr>
-            </w:pPr>
-            <w:r>
-              <w:rPr>
-                <w:rFonts w:ascii="Arial" w:eastAsia="Times New Roman" w:hAnsi="Arial" w:cs="Arial"/>
-                <w:color w:val="000000"/>
+              <w:rPr>
+                <w:rFonts w:ascii="Times New Roman" w:eastAsia="Times New Roman" w:hAnsi="Times New Roman" w:cs="Times New Roman"/>
+                <w:sz w:val="24"/>
+                <w:szCs w:val="24"/>
+                <w:lang w:eastAsia="es-AR"/>
+              </w:rPr>
+            </w:pPr>
+            <w:r>
+              <w:rPr>
+                <w:rFonts w:ascii="Arial" w:eastAsia="Times New Roman" w:hAnsi="Arial" w:cs="Arial"/>
+                <w:color w:val="000000"/>
+                <w:lang w:eastAsia="es-AR"/>
               </w:rPr>
               <w:t>Proveedores del Proceso e insumos que brinda cada uno</w:t>
             </w:r>
@@ -455,24 +385,21 @@
             <w:pPr>
               <w:spacing w:before="100" w:after="100" w:line="240" w:lineRule="auto"/>
               <w:ind w:right="-24"/>
-              <w:jc w:val="both"/>
-              <w:rPr>
-                <w:rFonts w:ascii="Times New Roman" w:eastAsia="Times New Roman" w:hAnsi="Times New Roman" w:cs="Times New Roman"/>
-                <w:sz w:val="24"/>
-                <w:szCs w:val="24"/>
-                <w:lang w:val="en-US"/>
-              </w:rPr>
-            </w:pPr>
-            <w:proofErr w:type="spellStart"/>
-            <w:r>
-              <w:rPr>
-                <w:rFonts w:ascii="Arial" w:eastAsia="Times New Roman" w:hAnsi="Arial" w:cs="Arial"/>
-                <w:color w:val="000000"/>
-                <w:lang w:val="en-US"/>
+              <w:rPr>
+                <w:rFonts w:ascii="Times New Roman" w:eastAsia="Times New Roman" w:hAnsi="Times New Roman" w:cs="Times New Roman"/>
+                <w:sz w:val="24"/>
+                <w:szCs w:val="24"/>
+                <w:lang w:eastAsia="es-AR"/>
+              </w:rPr>
+            </w:pPr>
+            <w:r>
+              <w:rPr>
+                <w:rFonts w:ascii="Arial" w:eastAsia="Times New Roman" w:hAnsi="Arial" w:cs="Arial"/>
+                <w:color w:val="000000"/>
+                <w:lang w:eastAsia="es-AR"/>
               </w:rPr>
               <w:t>Proveedor</w:t>
             </w:r>
-            <w:proofErr w:type="spellEnd"/>
           </w:p>
         </w:tc>
         <w:tc>
@@ -499,24 +426,21 @@
             <w:pPr>
               <w:spacing w:before="100" w:after="100" w:line="240" w:lineRule="auto"/>
               <w:ind w:right="-24"/>
-              <w:jc w:val="both"/>
-              <w:rPr>
-                <w:rFonts w:ascii="Times New Roman" w:eastAsia="Times New Roman" w:hAnsi="Times New Roman" w:cs="Times New Roman"/>
-                <w:sz w:val="24"/>
-                <w:szCs w:val="24"/>
-                <w:lang w:val="en-US"/>
-              </w:rPr>
-            </w:pPr>
-            <w:proofErr w:type="spellStart"/>
-            <w:r>
-              <w:rPr>
-                <w:rFonts w:ascii="Arial" w:eastAsia="Times New Roman" w:hAnsi="Arial" w:cs="Arial"/>
-                <w:color w:val="000000"/>
-                <w:lang w:val="en-US"/>
+              <w:rPr>
+                <w:rFonts w:ascii="Times New Roman" w:eastAsia="Times New Roman" w:hAnsi="Times New Roman" w:cs="Times New Roman"/>
+                <w:sz w:val="24"/>
+                <w:szCs w:val="24"/>
+                <w:lang w:eastAsia="es-AR"/>
+              </w:rPr>
+            </w:pPr>
+            <w:r>
+              <w:rPr>
+                <w:rFonts w:ascii="Arial" w:eastAsia="Times New Roman" w:hAnsi="Arial" w:cs="Arial"/>
+                <w:color w:val="000000"/>
+                <w:lang w:eastAsia="es-AR"/>
               </w:rPr>
               <w:t>Insumo</w:t>
             </w:r>
-            <w:proofErr w:type="spellEnd"/>
           </w:p>
         </w:tc>
       </w:tr>
@@ -545,44 +469,45 @@
                 <w:rFonts w:ascii="Times New Roman" w:eastAsia="Times New Roman" w:hAnsi="Times New Roman" w:cs="Times New Roman"/>
                 <w:sz w:val="24"/>
                 <w:szCs w:val="24"/>
-                <w:lang w:val="en-US"/>
-              </w:rPr>
-            </w:pPr>
-          </w:p>
-        </w:tc>
-        <w:tc>
-          <w:tcPr>
-            <w:tcW w:w="0" w:type="auto"/>
-            <w:tcBorders>
-              <w:top w:val="single" w:sz="4" w:space="0" w:color="000000"/>
-              <w:left w:val="single" w:sz="4" w:space="0" w:color="000000"/>
-              <w:bottom w:val="single" w:sz="4" w:space="0" w:color="000000"/>
-              <w:right w:val="single" w:sz="4" w:space="0" w:color="000000"/>
-            </w:tcBorders>
-            <w:tcMar>
-              <w:top w:w="0" w:type="dxa"/>
-              <w:left w:w="108" w:type="dxa"/>
-              <w:bottom w:w="0" w:type="dxa"/>
-              <w:right w:w="108" w:type="dxa"/>
-            </w:tcMar>
-            <w:vAlign w:val="center"/>
-            <w:hideMark/>
-          </w:tcPr>
-          <w:p>
-            <w:pPr>
-              <w:spacing w:before="100" w:after="100" w:line="240" w:lineRule="auto"/>
-              <w:ind w:right="-24"/>
-              <w:jc w:val="both"/>
-              <w:rPr>
-                <w:rFonts w:ascii="Times New Roman" w:eastAsia="Times New Roman" w:hAnsi="Times New Roman" w:cs="Times New Roman"/>
-                <w:sz w:val="24"/>
-                <w:szCs w:val="24"/>
-              </w:rPr>
-            </w:pPr>
-            <w:r>
-              <w:rPr>
-                <w:rFonts w:ascii="Arial" w:eastAsia="Times New Roman" w:hAnsi="Arial" w:cs="Arial"/>
-                <w:color w:val="000000"/>
+                <w:lang w:eastAsia="es-AR"/>
+              </w:rPr>
+            </w:pPr>
+          </w:p>
+        </w:tc>
+        <w:tc>
+          <w:tcPr>
+            <w:tcW w:w="0" w:type="auto"/>
+            <w:tcBorders>
+              <w:top w:val="single" w:sz="4" w:space="0" w:color="000000"/>
+              <w:left w:val="single" w:sz="4" w:space="0" w:color="000000"/>
+              <w:bottom w:val="single" w:sz="4" w:space="0" w:color="000000"/>
+              <w:right w:val="single" w:sz="4" w:space="0" w:color="000000"/>
+            </w:tcBorders>
+            <w:tcMar>
+              <w:top w:w="0" w:type="dxa"/>
+              <w:left w:w="108" w:type="dxa"/>
+              <w:bottom w:w="0" w:type="dxa"/>
+              <w:right w:w="108" w:type="dxa"/>
+            </w:tcMar>
+            <w:vAlign w:val="center"/>
+            <w:hideMark/>
+          </w:tcPr>
+          <w:p>
+            <w:pPr>
+              <w:spacing w:before="100" w:after="100" w:line="240" w:lineRule="auto"/>
+              <w:ind w:right="-24"/>
+              <w:rPr>
+                <w:rFonts w:ascii="Times New Roman" w:eastAsia="Times New Roman" w:hAnsi="Times New Roman" w:cs="Times New Roman"/>
+                <w:sz w:val="24"/>
+                <w:szCs w:val="24"/>
+                <w:lang w:eastAsia="es-AR"/>
+              </w:rPr>
+            </w:pPr>
+            <w:r>
+              <w:rPr>
+                <w:rFonts w:ascii="Arial" w:eastAsia="Times New Roman" w:hAnsi="Arial" w:cs="Arial"/>
+                <w:color w:val="000000"/>
+                <w:lang w:eastAsia="es-AR"/>
               </w:rPr>
               <w:t>Proceso de compra de materia prima y productos procesados.</w:t>
             </w:r>
@@ -611,17 +536,18 @@
             <w:pPr>
               <w:spacing w:before="100" w:after="100" w:line="240" w:lineRule="auto"/>
               <w:ind w:right="-24"/>
-              <w:jc w:val="both"/>
-              <w:rPr>
-                <w:rFonts w:ascii="Times New Roman" w:eastAsia="Times New Roman" w:hAnsi="Times New Roman" w:cs="Times New Roman"/>
-                <w:sz w:val="24"/>
-                <w:szCs w:val="24"/>
-              </w:rPr>
-            </w:pPr>
-            <w:r>
-              <w:rPr>
-                <w:rFonts w:ascii="Arial" w:eastAsia="Times New Roman" w:hAnsi="Arial" w:cs="Arial"/>
-                <w:color w:val="000000"/>
+              <w:rPr>
+                <w:rFonts w:ascii="Times New Roman" w:eastAsia="Times New Roman" w:hAnsi="Times New Roman" w:cs="Times New Roman"/>
+                <w:sz w:val="24"/>
+                <w:szCs w:val="24"/>
+                <w:lang w:eastAsia="es-AR"/>
+              </w:rPr>
+            </w:pPr>
+            <w:r>
+              <w:rPr>
+                <w:rFonts w:ascii="Arial" w:eastAsia="Times New Roman" w:hAnsi="Arial" w:cs="Arial"/>
+                <w:color w:val="000000"/>
+                <w:lang w:eastAsia="es-AR"/>
               </w:rPr>
               <w:t>Materia prima y productos varios</w:t>
             </w:r>
@@ -653,45 +579,47 @@
                 <w:rFonts w:ascii="Times New Roman" w:eastAsia="Times New Roman" w:hAnsi="Times New Roman" w:cs="Times New Roman"/>
                 <w:sz w:val="24"/>
                 <w:szCs w:val="24"/>
-              </w:rPr>
-            </w:pPr>
-          </w:p>
-        </w:tc>
-        <w:tc>
-          <w:tcPr>
-            <w:tcW w:w="0" w:type="auto"/>
-            <w:tcBorders>
-              <w:top w:val="single" w:sz="4" w:space="0" w:color="000000"/>
-              <w:left w:val="single" w:sz="4" w:space="0" w:color="000000"/>
-              <w:bottom w:val="single" w:sz="4" w:space="0" w:color="000000"/>
-              <w:right w:val="single" w:sz="4" w:space="0" w:color="000000"/>
-            </w:tcBorders>
-            <w:tcMar>
-              <w:top w:w="0" w:type="dxa"/>
-              <w:left w:w="108" w:type="dxa"/>
-              <w:bottom w:w="0" w:type="dxa"/>
-              <w:right w:w="108" w:type="dxa"/>
-            </w:tcMar>
-            <w:vAlign w:val="center"/>
-            <w:hideMark/>
-          </w:tcPr>
-          <w:p>
-            <w:pPr>
-              <w:spacing w:before="100" w:after="100" w:line="240" w:lineRule="auto"/>
-              <w:ind w:right="-24"/>
-              <w:jc w:val="both"/>
-              <w:rPr>
-                <w:rFonts w:ascii="Times New Roman" w:eastAsia="Times New Roman" w:hAnsi="Times New Roman" w:cs="Times New Roman"/>
-                <w:sz w:val="24"/>
-                <w:szCs w:val="24"/>
-              </w:rPr>
-            </w:pPr>
-            <w:r>
-              <w:rPr>
-                <w:rFonts w:ascii="Arial" w:eastAsia="Times New Roman" w:hAnsi="Arial" w:cs="Arial"/>
-                <w:color w:val="000000"/>
-              </w:rPr>
-              <w:t>Proceso de verificación de calidad de productos.</w:t>
+                <w:lang w:eastAsia="es-AR"/>
+              </w:rPr>
+            </w:pPr>
+          </w:p>
+        </w:tc>
+        <w:tc>
+          <w:tcPr>
+            <w:tcW w:w="0" w:type="auto"/>
+            <w:tcBorders>
+              <w:top w:val="single" w:sz="4" w:space="0" w:color="000000"/>
+              <w:left w:val="single" w:sz="4" w:space="0" w:color="000000"/>
+              <w:bottom w:val="single" w:sz="4" w:space="0" w:color="000000"/>
+              <w:right w:val="single" w:sz="4" w:space="0" w:color="000000"/>
+            </w:tcBorders>
+            <w:tcMar>
+              <w:top w:w="0" w:type="dxa"/>
+              <w:left w:w="108" w:type="dxa"/>
+              <w:bottom w:w="0" w:type="dxa"/>
+              <w:right w:w="108" w:type="dxa"/>
+            </w:tcMar>
+            <w:vAlign w:val="center"/>
+            <w:hideMark/>
+          </w:tcPr>
+          <w:p>
+            <w:pPr>
+              <w:spacing w:before="100" w:after="100" w:line="240" w:lineRule="auto"/>
+              <w:ind w:right="-24"/>
+              <w:rPr>
+                <w:rFonts w:ascii="Times New Roman" w:eastAsia="Times New Roman" w:hAnsi="Times New Roman" w:cs="Times New Roman"/>
+                <w:sz w:val="24"/>
+                <w:szCs w:val="24"/>
+                <w:lang w:eastAsia="es-AR"/>
+              </w:rPr>
+            </w:pPr>
+            <w:r>
+              <w:rPr>
+                <w:rFonts w:ascii="Arial" w:eastAsia="Times New Roman" w:hAnsi="Arial" w:cs="Arial"/>
+                <w:color w:val="000000"/>
+                <w:lang w:eastAsia="es-AR"/>
+              </w:rPr>
+              <w:t>Proceso de verificación de calidad.</w:t>
             </w:r>
           </w:p>
         </w:tc>
@@ -718,78 +646,21 @@
             <w:pPr>
               <w:spacing w:before="100" w:after="100" w:line="240" w:lineRule="auto"/>
               <w:ind w:right="-24"/>
-              <w:jc w:val="both"/>
-              <w:rPr>
-                <w:rFonts w:ascii="Times New Roman" w:eastAsia="Times New Roman" w:hAnsi="Times New Roman" w:cs="Times New Roman"/>
-                <w:sz w:val="24"/>
-                <w:szCs w:val="24"/>
-                <w:lang w:val="en-US"/>
-              </w:rPr>
-            </w:pPr>
-            <w:proofErr w:type="spellStart"/>
-            <w:r>
-              <w:rPr>
-                <w:rFonts w:ascii="Arial" w:eastAsia="Times New Roman" w:hAnsi="Arial" w:cs="Arial"/>
-                <w:color w:val="000000"/>
-                <w:lang w:val="en-US"/>
-              </w:rPr>
-              <w:t>Mercadería</w:t>
-            </w:r>
-            <w:proofErr w:type="spellEnd"/>
-            <w:r>
-              <w:rPr>
-                <w:rFonts w:ascii="Arial" w:eastAsia="Times New Roman" w:hAnsi="Arial" w:cs="Arial"/>
-                <w:color w:val="000000"/>
-                <w:lang w:val="en-US"/>
-              </w:rPr>
-              <w:t xml:space="preserve"> </w:t>
-            </w:r>
-            <w:proofErr w:type="spellStart"/>
-            <w:r>
-              <w:rPr>
-                <w:rFonts w:ascii="Arial" w:eastAsia="Times New Roman" w:hAnsi="Arial" w:cs="Arial"/>
-                <w:color w:val="000000"/>
-                <w:lang w:val="en-US"/>
-              </w:rPr>
-              <w:t>en</w:t>
-            </w:r>
-            <w:proofErr w:type="spellEnd"/>
-            <w:r>
-              <w:rPr>
-                <w:rFonts w:ascii="Arial" w:eastAsia="Times New Roman" w:hAnsi="Arial" w:cs="Arial"/>
-                <w:color w:val="000000"/>
-                <w:lang w:val="en-US"/>
-              </w:rPr>
-              <w:t xml:space="preserve"> </w:t>
-            </w:r>
-            <w:proofErr w:type="spellStart"/>
-            <w:r>
-              <w:rPr>
-                <w:rFonts w:ascii="Arial" w:eastAsia="Times New Roman" w:hAnsi="Arial" w:cs="Arial"/>
-                <w:color w:val="000000"/>
-                <w:lang w:val="en-US"/>
-              </w:rPr>
-              <w:t>buenas</w:t>
-            </w:r>
-            <w:proofErr w:type="spellEnd"/>
-            <w:r>
-              <w:rPr>
-                <w:rFonts w:ascii="Arial" w:eastAsia="Times New Roman" w:hAnsi="Arial" w:cs="Arial"/>
-                <w:color w:val="000000"/>
-                <w:lang w:val="en-US"/>
-              </w:rPr>
-              <w:t xml:space="preserve"> </w:t>
-            </w:r>
-            <w:proofErr w:type="spellStart"/>
-            <w:r>
-              <w:rPr>
-                <w:rFonts w:ascii="Arial" w:eastAsia="Times New Roman" w:hAnsi="Arial" w:cs="Arial"/>
-                <w:color w:val="000000"/>
-                <w:lang w:val="en-US"/>
-              </w:rPr>
-              <w:t>condiciones</w:t>
-            </w:r>
-            <w:proofErr w:type="spellEnd"/>
+              <w:rPr>
+                <w:rFonts w:ascii="Times New Roman" w:eastAsia="Times New Roman" w:hAnsi="Times New Roman" w:cs="Times New Roman"/>
+                <w:sz w:val="24"/>
+                <w:szCs w:val="24"/>
+                <w:lang w:eastAsia="es-AR"/>
+              </w:rPr>
+            </w:pPr>
+            <w:r>
+              <w:rPr>
+                <w:rFonts w:ascii="Arial" w:eastAsia="Times New Roman" w:hAnsi="Arial" w:cs="Arial"/>
+                <w:color w:val="000000"/>
+                <w:lang w:eastAsia="es-AR"/>
+              </w:rPr>
+              <w:t>Mercadería en buenas condiciones</w:t>
+            </w:r>
           </w:p>
         </w:tc>
       </w:tr>
@@ -818,44 +689,45 @@
                 <w:rFonts w:ascii="Times New Roman" w:eastAsia="Times New Roman" w:hAnsi="Times New Roman" w:cs="Times New Roman"/>
                 <w:sz w:val="24"/>
                 <w:szCs w:val="24"/>
-                <w:lang w:val="en-US"/>
-              </w:rPr>
-            </w:pPr>
-          </w:p>
-        </w:tc>
-        <w:tc>
-          <w:tcPr>
-            <w:tcW w:w="0" w:type="auto"/>
-            <w:tcBorders>
-              <w:top w:val="single" w:sz="4" w:space="0" w:color="000000"/>
-              <w:left w:val="single" w:sz="4" w:space="0" w:color="000000"/>
-              <w:bottom w:val="single" w:sz="4" w:space="0" w:color="000000"/>
-              <w:right w:val="single" w:sz="4" w:space="0" w:color="000000"/>
-            </w:tcBorders>
-            <w:tcMar>
-              <w:top w:w="0" w:type="dxa"/>
-              <w:left w:w="108" w:type="dxa"/>
-              <w:bottom w:w="0" w:type="dxa"/>
-              <w:right w:w="108" w:type="dxa"/>
-            </w:tcMar>
-            <w:vAlign w:val="center"/>
-            <w:hideMark/>
-          </w:tcPr>
-          <w:p>
-            <w:pPr>
-              <w:spacing w:before="100" w:after="100" w:line="240" w:lineRule="auto"/>
-              <w:ind w:right="-24"/>
-              <w:jc w:val="both"/>
-              <w:rPr>
-                <w:rFonts w:ascii="Times New Roman" w:eastAsia="Times New Roman" w:hAnsi="Times New Roman" w:cs="Times New Roman"/>
-                <w:sz w:val="24"/>
-                <w:szCs w:val="24"/>
-              </w:rPr>
-            </w:pPr>
-            <w:r>
-              <w:rPr>
-                <w:rFonts w:ascii="Arial" w:eastAsia="Times New Roman" w:hAnsi="Arial" w:cs="Arial"/>
-                <w:color w:val="000000"/>
+                <w:lang w:eastAsia="es-AR"/>
+              </w:rPr>
+            </w:pPr>
+          </w:p>
+        </w:tc>
+        <w:tc>
+          <w:tcPr>
+            <w:tcW w:w="0" w:type="auto"/>
+            <w:tcBorders>
+              <w:top w:val="single" w:sz="4" w:space="0" w:color="000000"/>
+              <w:left w:val="single" w:sz="4" w:space="0" w:color="000000"/>
+              <w:bottom w:val="single" w:sz="4" w:space="0" w:color="000000"/>
+              <w:right w:val="single" w:sz="4" w:space="0" w:color="000000"/>
+            </w:tcBorders>
+            <w:tcMar>
+              <w:top w:w="0" w:type="dxa"/>
+              <w:left w:w="108" w:type="dxa"/>
+              <w:bottom w:w="0" w:type="dxa"/>
+              <w:right w:w="108" w:type="dxa"/>
+            </w:tcMar>
+            <w:vAlign w:val="center"/>
+            <w:hideMark/>
+          </w:tcPr>
+          <w:p>
+            <w:pPr>
+              <w:spacing w:before="100" w:after="100" w:line="240" w:lineRule="auto"/>
+              <w:ind w:right="-24"/>
+              <w:rPr>
+                <w:rFonts w:ascii="Times New Roman" w:eastAsia="Times New Roman" w:hAnsi="Times New Roman" w:cs="Times New Roman"/>
+                <w:sz w:val="24"/>
+                <w:szCs w:val="24"/>
+                <w:lang w:eastAsia="es-AR"/>
+              </w:rPr>
+            </w:pPr>
+            <w:r>
+              <w:rPr>
+                <w:rFonts w:ascii="Arial" w:eastAsia="Times New Roman" w:hAnsi="Arial" w:cs="Arial"/>
+                <w:color w:val="000000"/>
+                <w:lang w:eastAsia="es-AR"/>
               </w:rPr>
               <w:t>Proceso de definición de precios y formas de pago.</w:t>
             </w:r>
@@ -884,17 +756,18 @@
             <w:pPr>
               <w:spacing w:before="100" w:after="100" w:line="240" w:lineRule="auto"/>
               <w:ind w:right="-24"/>
-              <w:jc w:val="both"/>
-              <w:rPr>
-                <w:rFonts w:ascii="Times New Roman" w:eastAsia="Times New Roman" w:hAnsi="Times New Roman" w:cs="Times New Roman"/>
-                <w:sz w:val="24"/>
-                <w:szCs w:val="24"/>
-              </w:rPr>
-            </w:pPr>
-            <w:r>
-              <w:rPr>
-                <w:rFonts w:ascii="Arial" w:eastAsia="Times New Roman" w:hAnsi="Arial" w:cs="Arial"/>
-                <w:color w:val="000000"/>
+              <w:rPr>
+                <w:rFonts w:ascii="Times New Roman" w:eastAsia="Times New Roman" w:hAnsi="Times New Roman" w:cs="Times New Roman"/>
+                <w:sz w:val="24"/>
+                <w:szCs w:val="24"/>
+                <w:lang w:eastAsia="es-AR"/>
+              </w:rPr>
+            </w:pPr>
+            <w:r>
+              <w:rPr>
+                <w:rFonts w:ascii="Arial" w:eastAsia="Times New Roman" w:hAnsi="Arial" w:cs="Arial"/>
+                <w:color w:val="000000"/>
+                <w:lang w:eastAsia="es-AR"/>
               </w:rPr>
               <w:t>Listado de precios y formas de pago</w:t>
             </w:r>
@@ -926,45 +799,47 @@
                 <w:rFonts w:ascii="Times New Roman" w:eastAsia="Times New Roman" w:hAnsi="Times New Roman" w:cs="Times New Roman"/>
                 <w:sz w:val="24"/>
                 <w:szCs w:val="24"/>
-              </w:rPr>
-            </w:pPr>
-          </w:p>
-        </w:tc>
-        <w:tc>
-          <w:tcPr>
-            <w:tcW w:w="0" w:type="auto"/>
-            <w:tcBorders>
-              <w:top w:val="single" w:sz="4" w:space="0" w:color="000000"/>
-              <w:left w:val="single" w:sz="4" w:space="0" w:color="000000"/>
-              <w:bottom w:val="single" w:sz="4" w:space="0" w:color="000000"/>
-              <w:right w:val="single" w:sz="4" w:space="0" w:color="000000"/>
-            </w:tcBorders>
-            <w:tcMar>
-              <w:top w:w="0" w:type="dxa"/>
-              <w:left w:w="108" w:type="dxa"/>
-              <w:bottom w:w="0" w:type="dxa"/>
-              <w:right w:w="108" w:type="dxa"/>
-            </w:tcMar>
-            <w:vAlign w:val="center"/>
-            <w:hideMark/>
-          </w:tcPr>
-          <w:p>
-            <w:pPr>
-              <w:spacing w:before="100" w:after="100" w:line="240" w:lineRule="auto"/>
-              <w:ind w:right="-24"/>
-              <w:jc w:val="both"/>
-              <w:rPr>
-                <w:rFonts w:ascii="Times New Roman" w:eastAsia="Times New Roman" w:hAnsi="Times New Roman" w:cs="Times New Roman"/>
-                <w:sz w:val="24"/>
-                <w:szCs w:val="24"/>
-              </w:rPr>
-            </w:pPr>
-            <w:r>
-              <w:rPr>
-                <w:rFonts w:ascii="Arial" w:eastAsia="Times New Roman" w:hAnsi="Arial" w:cs="Arial"/>
-                <w:color w:val="000000"/>
-              </w:rPr>
-              <w:t>Proceso de mantenimiento de local.</w:t>
+                <w:lang w:eastAsia="es-AR"/>
+              </w:rPr>
+            </w:pPr>
+          </w:p>
+        </w:tc>
+        <w:tc>
+          <w:tcPr>
+            <w:tcW w:w="0" w:type="auto"/>
+            <w:tcBorders>
+              <w:top w:val="single" w:sz="4" w:space="0" w:color="000000"/>
+              <w:left w:val="single" w:sz="4" w:space="0" w:color="000000"/>
+              <w:bottom w:val="single" w:sz="4" w:space="0" w:color="000000"/>
+              <w:right w:val="single" w:sz="4" w:space="0" w:color="000000"/>
+            </w:tcBorders>
+            <w:tcMar>
+              <w:top w:w="0" w:type="dxa"/>
+              <w:left w:w="108" w:type="dxa"/>
+              <w:bottom w:w="0" w:type="dxa"/>
+              <w:right w:w="108" w:type="dxa"/>
+            </w:tcMar>
+            <w:vAlign w:val="center"/>
+            <w:hideMark/>
+          </w:tcPr>
+          <w:p>
+            <w:pPr>
+              <w:spacing w:before="100" w:after="100" w:line="240" w:lineRule="auto"/>
+              <w:ind w:right="-24"/>
+              <w:rPr>
+                <w:rFonts w:ascii="Times New Roman" w:eastAsia="Times New Roman" w:hAnsi="Times New Roman" w:cs="Times New Roman"/>
+                <w:sz w:val="24"/>
+                <w:szCs w:val="24"/>
+                <w:lang w:eastAsia="es-AR"/>
+              </w:rPr>
+            </w:pPr>
+            <w:r>
+              <w:rPr>
+                <w:rFonts w:ascii="Arial" w:eastAsia="Times New Roman" w:hAnsi="Arial" w:cs="Arial"/>
+                <w:color w:val="000000"/>
+                <w:lang w:eastAsia="es-AR"/>
+              </w:rPr>
+              <w:t>Proceso de mantenimiento de equipos.</w:t>
             </w:r>
           </w:p>
         </w:tc>
@@ -991,68 +866,21 @@
             <w:pPr>
               <w:spacing w:before="100" w:after="100" w:line="240" w:lineRule="auto"/>
               <w:ind w:right="-24"/>
-              <w:jc w:val="both"/>
-              <w:rPr>
-                <w:rFonts w:ascii="Times New Roman" w:eastAsia="Times New Roman" w:hAnsi="Times New Roman" w:cs="Times New Roman"/>
-                <w:sz w:val="24"/>
-                <w:szCs w:val="24"/>
-                <w:lang w:val="en-US"/>
-              </w:rPr>
-            </w:pPr>
-            <w:r>
-              <w:rPr>
-                <w:rFonts w:ascii="Arial" w:eastAsia="Times New Roman" w:hAnsi="Arial" w:cs="Arial"/>
-                <w:color w:val="000000"/>
-                <w:lang w:val="en-US"/>
-              </w:rPr>
-              <w:t xml:space="preserve">Local </w:t>
-            </w:r>
-            <w:proofErr w:type="spellStart"/>
-            <w:r>
-              <w:rPr>
-                <w:rFonts w:ascii="Arial" w:eastAsia="Times New Roman" w:hAnsi="Arial" w:cs="Arial"/>
-                <w:color w:val="000000"/>
-                <w:lang w:val="en-US"/>
-              </w:rPr>
-              <w:t>en</w:t>
-            </w:r>
-            <w:proofErr w:type="spellEnd"/>
-            <w:r>
-              <w:rPr>
-                <w:rFonts w:ascii="Arial" w:eastAsia="Times New Roman" w:hAnsi="Arial" w:cs="Arial"/>
-                <w:color w:val="000000"/>
-                <w:lang w:val="en-US"/>
-              </w:rPr>
-              <w:t xml:space="preserve"> </w:t>
-            </w:r>
-            <w:proofErr w:type="spellStart"/>
-            <w:r>
-              <w:rPr>
-                <w:rFonts w:ascii="Arial" w:eastAsia="Times New Roman" w:hAnsi="Arial" w:cs="Arial"/>
-                <w:color w:val="000000"/>
-                <w:lang w:val="en-US"/>
-              </w:rPr>
-              <w:t>buenas</w:t>
-            </w:r>
-            <w:proofErr w:type="spellEnd"/>
-            <w:r>
-              <w:rPr>
-                <w:rFonts w:ascii="Arial" w:eastAsia="Times New Roman" w:hAnsi="Arial" w:cs="Arial"/>
-                <w:color w:val="000000"/>
-                <w:lang w:val="en-US"/>
-              </w:rPr>
-              <w:t xml:space="preserve"> </w:t>
-            </w:r>
-            <w:proofErr w:type="spellStart"/>
-            <w:r>
-              <w:rPr>
-                <w:rFonts w:ascii="Arial" w:eastAsia="Times New Roman" w:hAnsi="Arial" w:cs="Arial"/>
-                <w:color w:val="000000"/>
-                <w:lang w:val="en-US"/>
-              </w:rPr>
-              <w:t>condiciones</w:t>
-            </w:r>
-            <w:proofErr w:type="spellEnd"/>
+              <w:rPr>
+                <w:rFonts w:ascii="Times New Roman" w:eastAsia="Times New Roman" w:hAnsi="Times New Roman" w:cs="Times New Roman"/>
+                <w:sz w:val="24"/>
+                <w:szCs w:val="24"/>
+                <w:lang w:eastAsia="es-AR"/>
+              </w:rPr>
+            </w:pPr>
+            <w:r>
+              <w:rPr>
+                <w:rFonts w:ascii="Arial" w:eastAsia="Times New Roman" w:hAnsi="Arial" w:cs="Arial"/>
+                <w:color w:val="000000"/>
+                <w:lang w:eastAsia="es-AR"/>
+              </w:rPr>
+              <w:t>Equipos en condiciones óptimas para operar</w:t>
+            </w:r>
           </w:p>
         </w:tc>
       </w:tr>
@@ -1081,46 +909,47 @@
                 <w:rFonts w:ascii="Times New Roman" w:eastAsia="Times New Roman" w:hAnsi="Times New Roman" w:cs="Times New Roman"/>
                 <w:sz w:val="24"/>
                 <w:szCs w:val="24"/>
-                <w:lang w:val="en-US"/>
-              </w:rPr>
-            </w:pPr>
-          </w:p>
-        </w:tc>
-        <w:tc>
-          <w:tcPr>
-            <w:tcW w:w="0" w:type="auto"/>
-            <w:tcBorders>
-              <w:top w:val="single" w:sz="4" w:space="0" w:color="000000"/>
-              <w:left w:val="single" w:sz="4" w:space="0" w:color="000000"/>
-              <w:bottom w:val="single" w:sz="4" w:space="0" w:color="000000"/>
-              <w:right w:val="single" w:sz="4" w:space="0" w:color="000000"/>
-            </w:tcBorders>
-            <w:tcMar>
-              <w:top w:w="0" w:type="dxa"/>
-              <w:left w:w="108" w:type="dxa"/>
-              <w:bottom w:w="0" w:type="dxa"/>
-              <w:right w:w="108" w:type="dxa"/>
-            </w:tcMar>
-            <w:vAlign w:val="center"/>
-            <w:hideMark/>
-          </w:tcPr>
-          <w:p>
-            <w:pPr>
-              <w:spacing w:before="100" w:after="100" w:line="240" w:lineRule="auto"/>
-              <w:ind w:right="-24"/>
-              <w:jc w:val="both"/>
-              <w:rPr>
-                <w:rFonts w:ascii="Times New Roman" w:eastAsia="Times New Roman" w:hAnsi="Times New Roman" w:cs="Times New Roman"/>
-                <w:sz w:val="24"/>
-                <w:szCs w:val="24"/>
-              </w:rPr>
-            </w:pPr>
-            <w:r>
-              <w:rPr>
-                <w:rFonts w:ascii="Arial" w:eastAsia="Times New Roman" w:hAnsi="Arial" w:cs="Arial"/>
-                <w:color w:val="000000"/>
-              </w:rPr>
-              <w:t>Proceso de mantenimiento de equipos.</w:t>
+                <w:lang w:eastAsia="es-AR"/>
+              </w:rPr>
+            </w:pPr>
+          </w:p>
+        </w:tc>
+        <w:tc>
+          <w:tcPr>
+            <w:tcW w:w="0" w:type="auto"/>
+            <w:tcBorders>
+              <w:top w:val="single" w:sz="4" w:space="0" w:color="000000"/>
+              <w:left w:val="single" w:sz="4" w:space="0" w:color="000000"/>
+              <w:bottom w:val="single" w:sz="4" w:space="0" w:color="000000"/>
+              <w:right w:val="single" w:sz="4" w:space="0" w:color="000000"/>
+            </w:tcBorders>
+            <w:tcMar>
+              <w:top w:w="0" w:type="dxa"/>
+              <w:left w:w="108" w:type="dxa"/>
+              <w:bottom w:w="0" w:type="dxa"/>
+              <w:right w:w="108" w:type="dxa"/>
+            </w:tcMar>
+            <w:vAlign w:val="center"/>
+            <w:hideMark/>
+          </w:tcPr>
+          <w:p>
+            <w:pPr>
+              <w:spacing w:before="100" w:after="100" w:line="240" w:lineRule="auto"/>
+              <w:ind w:right="-24"/>
+              <w:rPr>
+                <w:rFonts w:ascii="Times New Roman" w:eastAsia="Times New Roman" w:hAnsi="Times New Roman" w:cs="Times New Roman"/>
+                <w:sz w:val="24"/>
+                <w:szCs w:val="24"/>
+                <w:lang w:eastAsia="es-AR"/>
+              </w:rPr>
+            </w:pPr>
+            <w:r>
+              <w:rPr>
+                <w:rFonts w:ascii="Arial" w:eastAsia="Times New Roman" w:hAnsi="Arial" w:cs="Arial"/>
+                <w:color w:val="000000"/>
+                <w:lang w:eastAsia="es-AR"/>
+              </w:rPr>
+              <w:t>Proceso de pago de insumos.</w:t>
             </w:r>
           </w:p>
         </w:tc>
@@ -1147,19 +976,20 @@
             <w:pPr>
               <w:spacing w:before="100" w:after="100" w:line="240" w:lineRule="auto"/>
               <w:ind w:right="-24"/>
-              <w:jc w:val="both"/>
-              <w:rPr>
-                <w:rFonts w:ascii="Times New Roman" w:eastAsia="Times New Roman" w:hAnsi="Times New Roman" w:cs="Times New Roman"/>
-                <w:sz w:val="24"/>
-                <w:szCs w:val="24"/>
-              </w:rPr>
-            </w:pPr>
-            <w:r>
-              <w:rPr>
-                <w:rFonts w:ascii="Arial" w:eastAsia="Times New Roman" w:hAnsi="Arial" w:cs="Arial"/>
-                <w:color w:val="000000"/>
-              </w:rPr>
-              <w:t>Equipos en condiciones óptimas para operar</w:t>
+              <w:rPr>
+                <w:rFonts w:ascii="Times New Roman" w:eastAsia="Times New Roman" w:hAnsi="Times New Roman" w:cs="Times New Roman"/>
+                <w:sz w:val="24"/>
+                <w:szCs w:val="24"/>
+                <w:lang w:eastAsia="es-AR"/>
+              </w:rPr>
+            </w:pPr>
+            <w:r>
+              <w:rPr>
+                <w:rFonts w:ascii="Arial" w:eastAsia="Times New Roman" w:hAnsi="Arial" w:cs="Arial"/>
+                <w:color w:val="000000"/>
+                <w:lang w:eastAsia="es-AR"/>
+              </w:rPr>
+              <w:t>Energía eléctrica y gas natural necesarios para operar los equipos del local</w:t>
             </w:r>
           </w:p>
         </w:tc>
@@ -1189,45 +1019,47 @@
                 <w:rFonts w:ascii="Times New Roman" w:eastAsia="Times New Roman" w:hAnsi="Times New Roman" w:cs="Times New Roman"/>
                 <w:sz w:val="24"/>
                 <w:szCs w:val="24"/>
-              </w:rPr>
-            </w:pPr>
-          </w:p>
-        </w:tc>
-        <w:tc>
-          <w:tcPr>
-            <w:tcW w:w="0" w:type="auto"/>
-            <w:tcBorders>
-              <w:top w:val="single" w:sz="4" w:space="0" w:color="000000"/>
-              <w:left w:val="single" w:sz="4" w:space="0" w:color="000000"/>
-              <w:bottom w:val="single" w:sz="4" w:space="0" w:color="000000"/>
-              <w:right w:val="single" w:sz="4" w:space="0" w:color="000000"/>
-            </w:tcBorders>
-            <w:tcMar>
-              <w:top w:w="0" w:type="dxa"/>
-              <w:left w:w="108" w:type="dxa"/>
-              <w:bottom w:w="0" w:type="dxa"/>
-              <w:right w:w="108" w:type="dxa"/>
-            </w:tcMar>
-            <w:vAlign w:val="center"/>
-            <w:hideMark/>
-          </w:tcPr>
-          <w:p>
-            <w:pPr>
-              <w:spacing w:before="100" w:after="100" w:line="240" w:lineRule="auto"/>
-              <w:ind w:right="-24"/>
-              <w:jc w:val="both"/>
-              <w:rPr>
-                <w:rFonts w:ascii="Times New Roman" w:eastAsia="Times New Roman" w:hAnsi="Times New Roman" w:cs="Times New Roman"/>
-                <w:sz w:val="24"/>
-                <w:szCs w:val="24"/>
-              </w:rPr>
-            </w:pPr>
-            <w:r>
-              <w:rPr>
-                <w:rFonts w:ascii="Arial" w:eastAsia="Times New Roman" w:hAnsi="Arial" w:cs="Arial"/>
-                <w:color w:val="000000"/>
-              </w:rPr>
-              <w:t>Proceso de pago de insumos.</w:t>
+                <w:lang w:eastAsia="es-AR"/>
+              </w:rPr>
+            </w:pPr>
+          </w:p>
+        </w:tc>
+        <w:tc>
+          <w:tcPr>
+            <w:tcW w:w="0" w:type="auto"/>
+            <w:tcBorders>
+              <w:top w:val="single" w:sz="4" w:space="0" w:color="000000"/>
+              <w:left w:val="single" w:sz="4" w:space="0" w:color="000000"/>
+              <w:bottom w:val="single" w:sz="4" w:space="0" w:color="000000"/>
+              <w:right w:val="single" w:sz="4" w:space="0" w:color="000000"/>
+            </w:tcBorders>
+            <w:tcMar>
+              <w:top w:w="0" w:type="dxa"/>
+              <w:left w:w="108" w:type="dxa"/>
+              <w:bottom w:w="0" w:type="dxa"/>
+              <w:right w:w="108" w:type="dxa"/>
+            </w:tcMar>
+            <w:vAlign w:val="center"/>
+            <w:hideMark/>
+          </w:tcPr>
+          <w:p>
+            <w:pPr>
+              <w:spacing w:before="100" w:after="100" w:line="240" w:lineRule="auto"/>
+              <w:ind w:right="-24"/>
+              <w:rPr>
+                <w:rFonts w:ascii="Times New Roman" w:eastAsia="Times New Roman" w:hAnsi="Times New Roman" w:cs="Times New Roman"/>
+                <w:sz w:val="24"/>
+                <w:szCs w:val="24"/>
+                <w:lang w:eastAsia="es-AR"/>
+              </w:rPr>
+            </w:pPr>
+            <w:r>
+              <w:rPr>
+                <w:rFonts w:ascii="Arial" w:eastAsia="Times New Roman" w:hAnsi="Arial" w:cs="Arial"/>
+                <w:color w:val="000000"/>
+                <w:lang w:eastAsia="es-AR"/>
+              </w:rPr>
+              <w:t>Proceso de Elaboración de productos.</w:t>
             </w:r>
           </w:p>
         </w:tc>
@@ -1254,233 +1086,20 @@
             <w:pPr>
               <w:spacing w:before="100" w:after="100" w:line="240" w:lineRule="auto"/>
               <w:ind w:right="-24"/>
-              <w:jc w:val="both"/>
-              <w:rPr>
-                <w:rFonts w:ascii="Times New Roman" w:eastAsia="Times New Roman" w:hAnsi="Times New Roman" w:cs="Times New Roman"/>
-                <w:sz w:val="24"/>
-                <w:szCs w:val="24"/>
-              </w:rPr>
-            </w:pPr>
-            <w:r>
-              <w:rPr>
-                <w:rFonts w:ascii="Arial" w:eastAsia="Times New Roman" w:hAnsi="Arial" w:cs="Arial"/>
-                <w:color w:val="000000"/>
-              </w:rPr>
-              <w:t>Energía eléctrica y gas natural necesarios para operar los equipos del local</w:t>
-            </w:r>
-          </w:p>
-        </w:tc>
-      </w:tr>
-      <w:tr>
-        <w:trPr>
-          <w:trHeight w:val="245"/>
-        </w:trPr>
-        <w:tc>
-          <w:tcPr>
-            <w:tcW w:w="0" w:type="auto"/>
-            <w:gridSpan w:val="2"/>
-            <w:vMerge/>
-            <w:tcBorders>
-              <w:top w:val="single" w:sz="4" w:space="0" w:color="000000"/>
-              <w:left w:val="single" w:sz="4" w:space="0" w:color="000000"/>
-              <w:bottom w:val="single" w:sz="4" w:space="0" w:color="000000"/>
-              <w:right w:val="single" w:sz="4" w:space="0" w:color="000000"/>
-            </w:tcBorders>
-            <w:vAlign w:val="center"/>
-            <w:hideMark/>
-          </w:tcPr>
-          <w:p>
-            <w:pPr>
-              <w:spacing w:after="0" w:line="240" w:lineRule="auto"/>
-              <w:rPr>
-                <w:rFonts w:ascii="Times New Roman" w:eastAsia="Times New Roman" w:hAnsi="Times New Roman" w:cs="Times New Roman"/>
-                <w:sz w:val="24"/>
-                <w:szCs w:val="24"/>
-              </w:rPr>
-            </w:pPr>
-          </w:p>
-        </w:tc>
-        <w:tc>
-          <w:tcPr>
-            <w:tcW w:w="0" w:type="auto"/>
-            <w:tcBorders>
-              <w:top w:val="single" w:sz="4" w:space="0" w:color="000000"/>
-              <w:left w:val="single" w:sz="4" w:space="0" w:color="000000"/>
-              <w:bottom w:val="single" w:sz="4" w:space="0" w:color="000000"/>
-              <w:right w:val="single" w:sz="4" w:space="0" w:color="000000"/>
-            </w:tcBorders>
-            <w:tcMar>
-              <w:top w:w="0" w:type="dxa"/>
-              <w:left w:w="108" w:type="dxa"/>
-              <w:bottom w:w="0" w:type="dxa"/>
-              <w:right w:w="108" w:type="dxa"/>
-            </w:tcMar>
-            <w:vAlign w:val="center"/>
-            <w:hideMark/>
-          </w:tcPr>
-          <w:p>
-            <w:pPr>
-              <w:spacing w:before="100" w:after="100" w:line="240" w:lineRule="auto"/>
-              <w:ind w:right="-24"/>
-              <w:jc w:val="both"/>
-              <w:rPr>
-                <w:rFonts w:ascii="Times New Roman" w:eastAsia="Times New Roman" w:hAnsi="Times New Roman" w:cs="Times New Roman"/>
-                <w:sz w:val="24"/>
-                <w:szCs w:val="24"/>
-              </w:rPr>
-            </w:pPr>
-            <w:r>
-              <w:rPr>
-                <w:rFonts w:ascii="Arial" w:eastAsia="Times New Roman" w:hAnsi="Arial" w:cs="Arial"/>
-                <w:color w:val="000000"/>
-              </w:rPr>
-              <w:t>Proceso de Elaboración de productos.</w:t>
-            </w:r>
-          </w:p>
-        </w:tc>
-        <w:tc>
-          <w:tcPr>
-            <w:tcW w:w="0" w:type="auto"/>
-            <w:gridSpan w:val="3"/>
-            <w:tcBorders>
-              <w:top w:val="single" w:sz="4" w:space="0" w:color="000000"/>
-              <w:left w:val="single" w:sz="4" w:space="0" w:color="000000"/>
-              <w:bottom w:val="single" w:sz="4" w:space="0" w:color="000000"/>
-              <w:right w:val="single" w:sz="4" w:space="0" w:color="000000"/>
-            </w:tcBorders>
-            <w:tcMar>
-              <w:top w:w="0" w:type="dxa"/>
-              <w:left w:w="108" w:type="dxa"/>
-              <w:bottom w:w="0" w:type="dxa"/>
-              <w:right w:w="108" w:type="dxa"/>
-            </w:tcMar>
-            <w:vAlign w:val="center"/>
-            <w:hideMark/>
-          </w:tcPr>
-          <w:p>
-            <w:pPr>
-              <w:spacing w:before="100" w:after="100" w:line="240" w:lineRule="auto"/>
-              <w:ind w:right="-24"/>
-              <w:jc w:val="both"/>
-              <w:rPr>
-                <w:rFonts w:ascii="Times New Roman" w:eastAsia="Times New Roman" w:hAnsi="Times New Roman" w:cs="Times New Roman"/>
-                <w:sz w:val="24"/>
-                <w:szCs w:val="24"/>
-              </w:rPr>
-            </w:pPr>
-            <w:r>
-              <w:rPr>
-                <w:rFonts w:ascii="Arial" w:eastAsia="Times New Roman" w:hAnsi="Arial" w:cs="Arial"/>
-                <w:color w:val="000000"/>
+              <w:rPr>
+                <w:rFonts w:ascii="Times New Roman" w:eastAsia="Times New Roman" w:hAnsi="Times New Roman" w:cs="Times New Roman"/>
+                <w:sz w:val="24"/>
+                <w:szCs w:val="24"/>
+                <w:lang w:eastAsia="es-AR"/>
+              </w:rPr>
+            </w:pPr>
+            <w:r>
+              <w:rPr>
+                <w:rFonts w:ascii="Arial" w:eastAsia="Times New Roman" w:hAnsi="Arial" w:cs="Arial"/>
+                <w:color w:val="000000"/>
+                <w:lang w:eastAsia="es-AR"/>
               </w:rPr>
               <w:t>Productos elaborados listos para la venta: pizzas, empanadas, sándwiches</w:t>
-            </w:r>
-          </w:p>
-        </w:tc>
-      </w:tr>
-      <w:tr>
-        <w:trPr>
-          <w:trHeight w:val="245"/>
-        </w:trPr>
-        <w:tc>
-          <w:tcPr>
-            <w:tcW w:w="0" w:type="auto"/>
-            <w:gridSpan w:val="2"/>
-            <w:vMerge/>
-            <w:tcBorders>
-              <w:top w:val="single" w:sz="4" w:space="0" w:color="000000"/>
-              <w:left w:val="single" w:sz="4" w:space="0" w:color="000000"/>
-              <w:bottom w:val="single" w:sz="4" w:space="0" w:color="000000"/>
-              <w:right w:val="single" w:sz="4" w:space="0" w:color="000000"/>
-            </w:tcBorders>
-            <w:vAlign w:val="center"/>
-            <w:hideMark/>
-          </w:tcPr>
-          <w:p>
-            <w:pPr>
-              <w:spacing w:after="0" w:line="240" w:lineRule="auto"/>
-              <w:rPr>
-                <w:rFonts w:ascii="Times New Roman" w:eastAsia="Times New Roman" w:hAnsi="Times New Roman" w:cs="Times New Roman"/>
-                <w:sz w:val="24"/>
-                <w:szCs w:val="24"/>
-              </w:rPr>
-            </w:pPr>
-          </w:p>
-        </w:tc>
-        <w:tc>
-          <w:tcPr>
-            <w:tcW w:w="0" w:type="auto"/>
-            <w:tcBorders>
-              <w:top w:val="single" w:sz="4" w:space="0" w:color="000000"/>
-              <w:left w:val="single" w:sz="4" w:space="0" w:color="000000"/>
-              <w:bottom w:val="single" w:sz="4" w:space="0" w:color="000000"/>
-              <w:right w:val="single" w:sz="4" w:space="0" w:color="000000"/>
-            </w:tcBorders>
-            <w:tcMar>
-              <w:top w:w="0" w:type="dxa"/>
-              <w:left w:w="108" w:type="dxa"/>
-              <w:bottom w:w="0" w:type="dxa"/>
-              <w:right w:w="108" w:type="dxa"/>
-            </w:tcMar>
-            <w:vAlign w:val="center"/>
-            <w:hideMark/>
-          </w:tcPr>
-          <w:p>
-            <w:pPr>
-              <w:spacing w:before="100" w:after="100" w:line="240" w:lineRule="auto"/>
-              <w:ind w:right="-24"/>
-              <w:jc w:val="both"/>
-              <w:rPr>
-                <w:rFonts w:ascii="Times New Roman" w:eastAsia="Times New Roman" w:hAnsi="Times New Roman" w:cs="Times New Roman"/>
-                <w:sz w:val="24"/>
-                <w:szCs w:val="24"/>
-              </w:rPr>
-            </w:pPr>
-            <w:r>
-              <w:rPr>
-                <w:rFonts w:ascii="Arial" w:eastAsia="Times New Roman" w:hAnsi="Arial" w:cs="Arial"/>
-                <w:color w:val="000000"/>
-              </w:rPr>
-              <w:t>Proceso de definición de productos a vender</w:t>
-            </w:r>
-          </w:p>
-        </w:tc>
-        <w:tc>
-          <w:tcPr>
-            <w:tcW w:w="0" w:type="auto"/>
-            <w:gridSpan w:val="3"/>
-            <w:tcBorders>
-              <w:top w:val="single" w:sz="4" w:space="0" w:color="000000"/>
-              <w:left w:val="single" w:sz="4" w:space="0" w:color="000000"/>
-              <w:bottom w:val="single" w:sz="4" w:space="0" w:color="000000"/>
-              <w:right w:val="single" w:sz="4" w:space="0" w:color="000000"/>
-            </w:tcBorders>
-            <w:tcMar>
-              <w:top w:w="0" w:type="dxa"/>
-              <w:left w:w="108" w:type="dxa"/>
-              <w:bottom w:w="0" w:type="dxa"/>
-              <w:right w:w="108" w:type="dxa"/>
-            </w:tcMar>
-            <w:vAlign w:val="center"/>
-            <w:hideMark/>
-          </w:tcPr>
-          <w:p>
-            <w:pPr>
-              <w:spacing w:before="100" w:after="100" w:line="240" w:lineRule="auto"/>
-              <w:ind w:right="-24"/>
-              <w:jc w:val="both"/>
-              <w:rPr>
-                <w:rFonts w:ascii="Times New Roman" w:eastAsia="Times New Roman" w:hAnsi="Times New Roman" w:cs="Times New Roman"/>
-                <w:sz w:val="24"/>
-                <w:szCs w:val="24"/>
-              </w:rPr>
-            </w:pPr>
-            <w:r>
-              <w:rPr>
-                <w:rFonts w:ascii="Arial" w:eastAsia="Times New Roman" w:hAnsi="Arial" w:cs="Arial"/>
-                <w:color w:val="000000"/>
-              </w:rPr>
-              <w:t>Productos que serán mostrados para la venta.</w:t>
             </w:r>
           </w:p>
         </w:tc>
@@ -1514,42 +1133,21 @@
             <w:pPr>
               <w:spacing w:before="100" w:after="100" w:line="240" w:lineRule="auto"/>
               <w:ind w:right="-24"/>
-              <w:jc w:val="both"/>
-              <w:rPr>
-                <w:rFonts w:ascii="Times New Roman" w:eastAsia="Times New Roman" w:hAnsi="Times New Roman" w:cs="Times New Roman"/>
-                <w:sz w:val="24"/>
-                <w:szCs w:val="24"/>
-                <w:lang w:val="en-US"/>
-              </w:rPr>
-            </w:pPr>
-            <w:proofErr w:type="spellStart"/>
-            <w:r>
-              <w:rPr>
-                <w:rFonts w:ascii="Arial" w:eastAsia="Times New Roman" w:hAnsi="Arial" w:cs="Arial"/>
-                <w:color w:val="000000"/>
-                <w:lang w:val="en-US"/>
-              </w:rPr>
-              <w:t>Recursos</w:t>
-            </w:r>
-            <w:proofErr w:type="spellEnd"/>
-            <w:r>
-              <w:rPr>
-                <w:rFonts w:ascii="Arial" w:eastAsia="Times New Roman" w:hAnsi="Arial" w:cs="Arial"/>
-                <w:color w:val="000000"/>
-                <w:lang w:val="en-US"/>
-              </w:rPr>
-              <w:t xml:space="preserve"> del </w:t>
-            </w:r>
-            <w:proofErr w:type="spellStart"/>
-            <w:r>
-              <w:rPr>
-                <w:rFonts w:ascii="Arial" w:eastAsia="Times New Roman" w:hAnsi="Arial" w:cs="Arial"/>
-                <w:color w:val="000000"/>
-                <w:lang w:val="en-US"/>
-              </w:rPr>
-              <w:t>Proceso</w:t>
-            </w:r>
-            <w:proofErr w:type="spellEnd"/>
+              <w:rPr>
+                <w:rFonts w:ascii="Times New Roman" w:eastAsia="Times New Roman" w:hAnsi="Times New Roman" w:cs="Times New Roman"/>
+                <w:sz w:val="24"/>
+                <w:szCs w:val="24"/>
+                <w:lang w:eastAsia="es-AR"/>
+              </w:rPr>
+            </w:pPr>
+            <w:r>
+              <w:rPr>
+                <w:rFonts w:ascii="Arial" w:eastAsia="Times New Roman" w:hAnsi="Arial" w:cs="Arial"/>
+                <w:color w:val="000000"/>
+                <w:lang w:eastAsia="es-AR"/>
+              </w:rPr>
+              <w:t>Recursos del Proceso</w:t>
+            </w:r>
           </w:p>
         </w:tc>
         <w:tc>
@@ -1575,19 +1173,18 @@
             <w:pPr>
               <w:spacing w:before="100" w:after="100" w:line="240" w:lineRule="auto"/>
               <w:ind w:right="-24"/>
-              <w:jc w:val="both"/>
-              <w:rPr>
-                <w:rFonts w:ascii="Times New Roman" w:eastAsia="Times New Roman" w:hAnsi="Times New Roman" w:cs="Times New Roman"/>
-                <w:sz w:val="24"/>
-                <w:szCs w:val="24"/>
-                <w:lang w:val="en-US"/>
-              </w:rPr>
-            </w:pPr>
-            <w:r>
-              <w:rPr>
-                <w:rFonts w:ascii="Arial" w:eastAsia="Times New Roman" w:hAnsi="Arial" w:cs="Arial"/>
-                <w:color w:val="000000"/>
-                <w:lang w:val="en-US"/>
+              <w:rPr>
+                <w:rFonts w:ascii="Times New Roman" w:eastAsia="Times New Roman" w:hAnsi="Times New Roman" w:cs="Times New Roman"/>
+                <w:sz w:val="24"/>
+                <w:szCs w:val="24"/>
+                <w:lang w:eastAsia="es-AR"/>
+              </w:rPr>
+            </w:pPr>
+            <w:r>
+              <w:rPr>
+                <w:rFonts w:ascii="Arial" w:eastAsia="Times New Roman" w:hAnsi="Arial" w:cs="Arial"/>
+                <w:color w:val="000000"/>
+                <w:lang w:eastAsia="es-AR"/>
               </w:rPr>
               <w:t>Humanos</w:t>
             </w:r>
@@ -1617,24 +1214,21 @@
             <w:pPr>
               <w:spacing w:before="100" w:after="100" w:line="240" w:lineRule="auto"/>
               <w:ind w:right="-24"/>
-              <w:jc w:val="both"/>
-              <w:rPr>
-                <w:rFonts w:ascii="Times New Roman" w:eastAsia="Times New Roman" w:hAnsi="Times New Roman" w:cs="Times New Roman"/>
-                <w:sz w:val="24"/>
-                <w:szCs w:val="24"/>
-                <w:lang w:val="en-US"/>
-              </w:rPr>
-            </w:pPr>
-            <w:proofErr w:type="spellStart"/>
-            <w:r>
-              <w:rPr>
-                <w:rFonts w:ascii="Arial" w:eastAsia="Times New Roman" w:hAnsi="Arial" w:cs="Arial"/>
-                <w:color w:val="000000"/>
-                <w:lang w:val="en-US"/>
+              <w:rPr>
+                <w:rFonts w:ascii="Times New Roman" w:eastAsia="Times New Roman" w:hAnsi="Times New Roman" w:cs="Times New Roman"/>
+                <w:sz w:val="24"/>
+                <w:szCs w:val="24"/>
+                <w:lang w:eastAsia="es-AR"/>
+              </w:rPr>
+            </w:pPr>
+            <w:r>
+              <w:rPr>
+                <w:rFonts w:ascii="Arial" w:eastAsia="Times New Roman" w:hAnsi="Arial" w:cs="Arial"/>
+                <w:color w:val="000000"/>
+                <w:lang w:eastAsia="es-AR"/>
               </w:rPr>
               <w:t>Materiales</w:t>
             </w:r>
-            <w:proofErr w:type="spellEnd"/>
           </w:p>
         </w:tc>
       </w:tr>
@@ -1663,58 +1257,47 @@
                 <w:rFonts w:ascii="Times New Roman" w:eastAsia="Times New Roman" w:hAnsi="Times New Roman" w:cs="Times New Roman"/>
                 <w:sz w:val="24"/>
                 <w:szCs w:val="24"/>
-                <w:lang w:val="en-US"/>
-              </w:rPr>
-            </w:pPr>
-          </w:p>
-        </w:tc>
-        <w:tc>
-          <w:tcPr>
-            <w:tcW w:w="0" w:type="auto"/>
-            <w:tcBorders>
-              <w:top w:val="single" w:sz="4" w:space="0" w:color="000000"/>
-              <w:left w:val="single" w:sz="4" w:space="0" w:color="000000"/>
-              <w:bottom w:val="single" w:sz="4" w:space="0" w:color="000000"/>
-              <w:right w:val="single" w:sz="4" w:space="0" w:color="000000"/>
-            </w:tcBorders>
-            <w:tcMar>
-              <w:top w:w="0" w:type="dxa"/>
-              <w:left w:w="108" w:type="dxa"/>
-              <w:bottom w:w="0" w:type="dxa"/>
-              <w:right w:w="108" w:type="dxa"/>
-            </w:tcMar>
-            <w:vAlign w:val="center"/>
-            <w:hideMark/>
-          </w:tcPr>
-          <w:p>
-            <w:pPr>
-              <w:spacing w:before="100" w:after="100" w:line="240" w:lineRule="auto"/>
-              <w:ind w:right="-24"/>
-              <w:jc w:val="both"/>
-              <w:rPr>
-                <w:rFonts w:ascii="Times New Roman" w:eastAsia="Times New Roman" w:hAnsi="Times New Roman" w:cs="Times New Roman"/>
-                <w:sz w:val="24"/>
-                <w:szCs w:val="24"/>
-                <w:lang w:val="en-US"/>
-              </w:rPr>
-            </w:pPr>
-            <w:proofErr w:type="spellStart"/>
-            <w:r>
-              <w:rPr>
-                <w:rFonts w:ascii="Arial" w:eastAsia="Times New Roman" w:hAnsi="Arial" w:cs="Arial"/>
-                <w:color w:val="000000"/>
-                <w:lang w:val="en-US"/>
-              </w:rPr>
-              <w:t>Cantineros</w:t>
-            </w:r>
-            <w:proofErr w:type="spellEnd"/>
-            <w:r>
-              <w:rPr>
-                <w:rFonts w:ascii="Arial" w:eastAsia="Times New Roman" w:hAnsi="Arial" w:cs="Arial"/>
-                <w:color w:val="000000"/>
-                <w:lang w:val="en-US"/>
-              </w:rPr>
-              <w:t>.</w:t>
+                <w:lang w:eastAsia="es-AR"/>
+              </w:rPr>
+            </w:pPr>
+          </w:p>
+        </w:tc>
+        <w:tc>
+          <w:tcPr>
+            <w:tcW w:w="0" w:type="auto"/>
+            <w:tcBorders>
+              <w:top w:val="single" w:sz="4" w:space="0" w:color="000000"/>
+              <w:left w:val="single" w:sz="4" w:space="0" w:color="000000"/>
+              <w:bottom w:val="single" w:sz="4" w:space="0" w:color="000000"/>
+              <w:right w:val="single" w:sz="4" w:space="0" w:color="000000"/>
+            </w:tcBorders>
+            <w:tcMar>
+              <w:top w:w="0" w:type="dxa"/>
+              <w:left w:w="108" w:type="dxa"/>
+              <w:bottom w:w="0" w:type="dxa"/>
+              <w:right w:w="108" w:type="dxa"/>
+            </w:tcMar>
+            <w:vAlign w:val="center"/>
+            <w:hideMark/>
+          </w:tcPr>
+          <w:p>
+            <w:pPr>
+              <w:spacing w:before="100" w:after="100" w:line="240" w:lineRule="auto"/>
+              <w:ind w:right="-24"/>
+              <w:rPr>
+                <w:rFonts w:ascii="Times New Roman" w:eastAsia="Times New Roman" w:hAnsi="Times New Roman" w:cs="Times New Roman"/>
+                <w:sz w:val="24"/>
+                <w:szCs w:val="24"/>
+                <w:lang w:eastAsia="es-AR"/>
+              </w:rPr>
+            </w:pPr>
+            <w:r>
+              <w:rPr>
+                <w:rFonts w:ascii="Arial" w:eastAsia="Times New Roman" w:hAnsi="Arial" w:cs="Arial"/>
+                <w:color w:val="000000"/>
+                <w:lang w:eastAsia="es-AR"/>
+              </w:rPr>
+              <w:t>Cantineros.</w:t>
             </w:r>
           </w:p>
         </w:tc>
@@ -1741,90 +1324,180 @@
             <w:pPr>
               <w:spacing w:before="100" w:after="100" w:line="240" w:lineRule="auto"/>
               <w:ind w:right="-24"/>
-              <w:jc w:val="both"/>
-              <w:rPr>
-                <w:rFonts w:ascii="Arial" w:eastAsia="Times New Roman" w:hAnsi="Arial" w:cs="Arial"/>
-                <w:color w:val="000000"/>
-              </w:rPr>
-            </w:pPr>
-            <w:r>
-              <w:rPr>
-                <w:rFonts w:ascii="Arial" w:eastAsia="Times New Roman" w:hAnsi="Arial" w:cs="Arial"/>
-                <w:color w:val="000000"/>
+              <w:rPr>
+                <w:rFonts w:ascii="Times New Roman" w:eastAsia="Times New Roman" w:hAnsi="Times New Roman" w:cs="Times New Roman"/>
+                <w:sz w:val="24"/>
+                <w:szCs w:val="24"/>
+                <w:lang w:eastAsia="es-AR"/>
+              </w:rPr>
+            </w:pPr>
+            <w:r>
+              <w:rPr>
+                <w:rFonts w:ascii="Arial" w:eastAsia="Times New Roman" w:hAnsi="Arial" w:cs="Arial"/>
+                <w:color w:val="000000"/>
+                <w:lang w:eastAsia="es-AR"/>
               </w:rPr>
               <w:t>Papelería.</w:t>
             </w:r>
-            <w:r>
-              <w:rPr>
-                <w:rFonts w:ascii="Arial" w:eastAsia="Times New Roman" w:hAnsi="Arial" w:cs="Arial"/>
-                <w:color w:val="000000"/>
-              </w:rPr>
-              <w:br/>
-              <w:t>Mostrador.</w:t>
-            </w:r>
-            <w:r>
-              <w:rPr>
-                <w:rFonts w:ascii="Arial" w:eastAsia="Times New Roman" w:hAnsi="Arial" w:cs="Arial"/>
-                <w:color w:val="000000"/>
-              </w:rPr>
-              <w:br/>
+          </w:p>
+          <w:p>
+            <w:pPr>
+              <w:spacing w:before="100" w:after="100" w:line="240" w:lineRule="auto"/>
+              <w:ind w:right="-24"/>
+              <w:rPr>
+                <w:rFonts w:ascii="Times New Roman" w:eastAsia="Times New Roman" w:hAnsi="Times New Roman" w:cs="Times New Roman"/>
+                <w:sz w:val="24"/>
+                <w:szCs w:val="24"/>
+                <w:lang w:eastAsia="es-AR"/>
+              </w:rPr>
+            </w:pPr>
+            <w:r>
+              <w:rPr>
+                <w:rFonts w:ascii="Arial" w:eastAsia="Times New Roman" w:hAnsi="Arial" w:cs="Arial"/>
+                <w:color w:val="000000"/>
+                <w:lang w:eastAsia="es-AR"/>
+              </w:rPr>
               <w:t>Cafetera.</w:t>
             </w:r>
-            <w:r>
-              <w:rPr>
-                <w:rFonts w:ascii="Arial" w:eastAsia="Times New Roman" w:hAnsi="Arial" w:cs="Arial"/>
-                <w:color w:val="000000"/>
-              </w:rPr>
-              <w:br/>
+          </w:p>
+          <w:p>
+            <w:pPr>
+              <w:spacing w:before="100" w:after="100" w:line="240" w:lineRule="auto"/>
+              <w:ind w:right="-24"/>
+              <w:rPr>
+                <w:rFonts w:ascii="Times New Roman" w:eastAsia="Times New Roman" w:hAnsi="Times New Roman" w:cs="Times New Roman"/>
+                <w:sz w:val="24"/>
+                <w:szCs w:val="24"/>
+                <w:lang w:eastAsia="es-AR"/>
+              </w:rPr>
+            </w:pPr>
+            <w:r>
+              <w:rPr>
+                <w:rFonts w:ascii="Arial" w:eastAsia="Times New Roman" w:hAnsi="Arial" w:cs="Arial"/>
+                <w:color w:val="000000"/>
+                <w:lang w:eastAsia="es-AR"/>
+              </w:rPr>
               <w:t>Trituradora.</w:t>
             </w:r>
-            <w:r>
-              <w:rPr>
-                <w:rFonts w:ascii="Arial" w:eastAsia="Times New Roman" w:hAnsi="Arial" w:cs="Arial"/>
-                <w:color w:val="000000"/>
-              </w:rPr>
-              <w:br/>
+          </w:p>
+          <w:p>
+            <w:pPr>
+              <w:spacing w:before="100" w:after="100" w:line="240" w:lineRule="auto"/>
+              <w:ind w:right="-24"/>
+              <w:rPr>
+                <w:rFonts w:ascii="Times New Roman" w:eastAsia="Times New Roman" w:hAnsi="Times New Roman" w:cs="Times New Roman"/>
+                <w:sz w:val="24"/>
+                <w:szCs w:val="24"/>
+                <w:lang w:eastAsia="es-AR"/>
+              </w:rPr>
+            </w:pPr>
+            <w:r>
+              <w:rPr>
+                <w:rFonts w:ascii="Arial" w:eastAsia="Times New Roman" w:hAnsi="Arial" w:cs="Arial"/>
+                <w:color w:val="000000"/>
+                <w:lang w:eastAsia="es-AR"/>
+              </w:rPr>
               <w:t>Tostadora.</w:t>
             </w:r>
-            <w:r>
-              <w:rPr>
-                <w:rFonts w:ascii="Arial" w:eastAsia="Times New Roman" w:hAnsi="Arial" w:cs="Arial"/>
-                <w:color w:val="000000"/>
-              </w:rPr>
-              <w:br/>
+          </w:p>
+          <w:p>
+            <w:pPr>
+              <w:spacing w:before="100" w:after="100" w:line="240" w:lineRule="auto"/>
+              <w:ind w:right="-24"/>
+              <w:rPr>
+                <w:rFonts w:ascii="Times New Roman" w:eastAsia="Times New Roman" w:hAnsi="Times New Roman" w:cs="Times New Roman"/>
+                <w:sz w:val="24"/>
+                <w:szCs w:val="24"/>
+                <w:lang w:eastAsia="es-AR"/>
+              </w:rPr>
+            </w:pPr>
+            <w:r>
+              <w:rPr>
+                <w:rFonts w:ascii="Arial" w:eastAsia="Times New Roman" w:hAnsi="Arial" w:cs="Arial"/>
+                <w:color w:val="000000"/>
+                <w:lang w:eastAsia="es-AR"/>
+              </w:rPr>
               <w:t>Microondas.</w:t>
             </w:r>
-            <w:r>
-              <w:rPr>
-                <w:rFonts w:ascii="Arial" w:eastAsia="Times New Roman" w:hAnsi="Arial" w:cs="Arial"/>
-                <w:color w:val="000000"/>
-              </w:rPr>
-              <w:br/>
+          </w:p>
+          <w:p>
+            <w:pPr>
+              <w:spacing w:before="100" w:after="100" w:line="240" w:lineRule="auto"/>
+              <w:ind w:right="-24"/>
+              <w:rPr>
+                <w:rFonts w:ascii="Times New Roman" w:eastAsia="Times New Roman" w:hAnsi="Times New Roman" w:cs="Times New Roman"/>
+                <w:sz w:val="24"/>
+                <w:szCs w:val="24"/>
+                <w:lang w:eastAsia="es-AR"/>
+              </w:rPr>
+            </w:pPr>
+            <w:r>
+              <w:rPr>
+                <w:rFonts w:ascii="Arial" w:eastAsia="Times New Roman" w:hAnsi="Arial" w:cs="Arial"/>
+                <w:color w:val="000000"/>
+                <w:lang w:eastAsia="es-AR"/>
+              </w:rPr>
               <w:t>Calculadora.</w:t>
             </w:r>
-            <w:r>
-              <w:rPr>
-                <w:rFonts w:ascii="Arial" w:eastAsia="Times New Roman" w:hAnsi="Arial" w:cs="Arial"/>
-                <w:color w:val="000000"/>
-              </w:rPr>
-              <w:br/>
+          </w:p>
+          <w:p>
+            <w:pPr>
+              <w:spacing w:before="100" w:after="100" w:line="240" w:lineRule="auto"/>
+              <w:ind w:right="-24"/>
+              <w:rPr>
+                <w:rFonts w:ascii="Times New Roman" w:eastAsia="Times New Roman" w:hAnsi="Times New Roman" w:cs="Times New Roman"/>
+                <w:sz w:val="24"/>
+                <w:szCs w:val="24"/>
+                <w:lang w:eastAsia="es-AR"/>
+              </w:rPr>
+            </w:pPr>
+            <w:r>
+              <w:rPr>
+                <w:rFonts w:ascii="Arial" w:eastAsia="Times New Roman" w:hAnsi="Arial" w:cs="Arial"/>
+                <w:color w:val="000000"/>
+                <w:lang w:eastAsia="es-AR"/>
+              </w:rPr>
               <w:t>Horno.</w:t>
             </w:r>
-            <w:r>
-              <w:rPr>
-                <w:rFonts w:ascii="Arial" w:eastAsia="Times New Roman" w:hAnsi="Arial" w:cs="Arial"/>
-                <w:color w:val="000000"/>
-              </w:rPr>
-              <w:br/>
+          </w:p>
+          <w:p>
+            <w:pPr>
+              <w:spacing w:before="100" w:after="100" w:line="240" w:lineRule="auto"/>
+              <w:ind w:right="-24"/>
+              <w:rPr>
+                <w:rFonts w:ascii="Times New Roman" w:eastAsia="Times New Roman" w:hAnsi="Times New Roman" w:cs="Times New Roman"/>
+                <w:sz w:val="24"/>
+                <w:szCs w:val="24"/>
+                <w:lang w:eastAsia="es-AR"/>
+              </w:rPr>
+            </w:pPr>
+            <w:r>
+              <w:rPr>
+                <w:rFonts w:ascii="Arial" w:eastAsia="Times New Roman" w:hAnsi="Arial" w:cs="Arial"/>
+                <w:color w:val="000000"/>
+                <w:lang w:eastAsia="es-AR"/>
+              </w:rPr>
               <w:t>Licuadora.</w:t>
             </w:r>
-            <w:r>
-              <w:rPr>
-                <w:rFonts w:ascii="Arial" w:eastAsia="Times New Roman" w:hAnsi="Arial" w:cs="Arial"/>
-                <w:color w:val="000000"/>
-              </w:rPr>
-              <w:br/>
-              <w:t>Productos de limpieza.</w:t>
+          </w:p>
+          <w:p>
+            <w:pPr>
+              <w:spacing w:before="100" w:after="100" w:line="240" w:lineRule="auto"/>
+              <w:ind w:right="-24"/>
+              <w:rPr>
+                <w:rFonts w:ascii="Times New Roman" w:eastAsia="Times New Roman" w:hAnsi="Times New Roman" w:cs="Times New Roman"/>
+                <w:sz w:val="24"/>
+                <w:szCs w:val="24"/>
+                <w:lang w:eastAsia="es-AR"/>
+              </w:rPr>
+            </w:pPr>
+            <w:r>
+              <w:rPr>
+                <w:rFonts w:ascii="Arial" w:eastAsia="Times New Roman" w:hAnsi="Arial" w:cs="Arial"/>
+                <w:color w:val="000000"/>
+                <w:lang w:eastAsia="es-AR"/>
+              </w:rPr>
+              <w:t>Vajillas.</w:t>
             </w:r>
           </w:p>
         </w:tc>
@@ -1855,17 +1528,18 @@
             <w:pPr>
               <w:spacing w:before="100" w:after="100" w:line="240" w:lineRule="auto"/>
               <w:ind w:right="-24"/>
-              <w:jc w:val="both"/>
-              <w:rPr>
-                <w:rFonts w:ascii="Times New Roman" w:eastAsia="Times New Roman" w:hAnsi="Times New Roman" w:cs="Times New Roman"/>
-                <w:sz w:val="24"/>
-                <w:szCs w:val="24"/>
-              </w:rPr>
-            </w:pPr>
-            <w:r>
-              <w:rPr>
-                <w:rFonts w:ascii="Arial" w:eastAsia="Times New Roman" w:hAnsi="Arial" w:cs="Arial"/>
-                <w:color w:val="000000"/>
+              <w:rPr>
+                <w:rFonts w:ascii="Times New Roman" w:eastAsia="Times New Roman" w:hAnsi="Times New Roman" w:cs="Times New Roman"/>
+                <w:sz w:val="24"/>
+                <w:szCs w:val="24"/>
+                <w:lang w:eastAsia="es-AR"/>
+              </w:rPr>
+            </w:pPr>
+            <w:r>
+              <w:rPr>
+                <w:rFonts w:ascii="Arial" w:eastAsia="Times New Roman" w:hAnsi="Arial" w:cs="Arial"/>
+                <w:color w:val="000000"/>
+                <w:lang w:eastAsia="es-AR"/>
               </w:rPr>
               <w:t>Formulario, registro e información del proceso</w:t>
             </w:r>
@@ -1894,24 +1568,21 @@
             <w:pPr>
               <w:spacing w:before="100" w:after="100" w:line="240" w:lineRule="auto"/>
               <w:ind w:right="-24"/>
-              <w:jc w:val="both"/>
-              <w:rPr>
-                <w:rFonts w:ascii="Times New Roman" w:eastAsia="Times New Roman" w:hAnsi="Times New Roman" w:cs="Times New Roman"/>
-                <w:sz w:val="24"/>
-                <w:szCs w:val="24"/>
-                <w:lang w:val="en-US"/>
-              </w:rPr>
-            </w:pPr>
-            <w:proofErr w:type="spellStart"/>
-            <w:r>
-              <w:rPr>
-                <w:rFonts w:ascii="Arial" w:eastAsia="Times New Roman" w:hAnsi="Arial" w:cs="Arial"/>
-                <w:color w:val="000000"/>
-                <w:lang w:val="en-US"/>
+              <w:rPr>
+                <w:rFonts w:ascii="Times New Roman" w:eastAsia="Times New Roman" w:hAnsi="Times New Roman" w:cs="Times New Roman"/>
+                <w:sz w:val="24"/>
+                <w:szCs w:val="24"/>
+                <w:lang w:eastAsia="es-AR"/>
+              </w:rPr>
+            </w:pPr>
+            <w:r>
+              <w:rPr>
+                <w:rFonts w:ascii="Arial" w:eastAsia="Times New Roman" w:hAnsi="Arial" w:cs="Arial"/>
+                <w:color w:val="000000"/>
+                <w:lang w:eastAsia="es-AR"/>
               </w:rPr>
               <w:t>Formularios</w:t>
             </w:r>
-            <w:proofErr w:type="spellEnd"/>
           </w:p>
         </w:tc>
         <w:tc>
@@ -1938,31 +1609,20 @@
             <w:pPr>
               <w:spacing w:before="100" w:after="100" w:line="240" w:lineRule="auto"/>
               <w:ind w:right="-24"/>
-              <w:jc w:val="both"/>
-              <w:rPr>
-                <w:rFonts w:ascii="Times New Roman" w:eastAsia="Times New Roman" w:hAnsi="Times New Roman" w:cs="Times New Roman"/>
-                <w:sz w:val="24"/>
-                <w:szCs w:val="24"/>
-                <w:lang w:val="en-US"/>
-              </w:rPr>
-            </w:pPr>
-            <w:proofErr w:type="spellStart"/>
-            <w:r>
-              <w:rPr>
-                <w:rFonts w:ascii="Arial" w:eastAsia="Times New Roman" w:hAnsi="Arial" w:cs="Arial"/>
-                <w:color w:val="000000"/>
-                <w:lang w:val="en-US"/>
-              </w:rPr>
-              <w:t>Registros</w:t>
-            </w:r>
-            <w:proofErr w:type="spellEnd"/>
-            <w:r>
-              <w:rPr>
-                <w:rFonts w:ascii="Arial" w:eastAsia="Times New Roman" w:hAnsi="Arial" w:cs="Arial"/>
-                <w:color w:val="000000"/>
-                <w:lang w:val="en-US"/>
-              </w:rPr>
-              <w:t> </w:t>
+              <w:rPr>
+                <w:rFonts w:ascii="Times New Roman" w:eastAsia="Times New Roman" w:hAnsi="Times New Roman" w:cs="Times New Roman"/>
+                <w:sz w:val="24"/>
+                <w:szCs w:val="24"/>
+                <w:lang w:eastAsia="es-AR"/>
+              </w:rPr>
+            </w:pPr>
+            <w:r>
+              <w:rPr>
+                <w:rFonts w:ascii="Arial" w:eastAsia="Times New Roman" w:hAnsi="Arial" w:cs="Arial"/>
+                <w:color w:val="000000"/>
+                <w:lang w:eastAsia="es-AR"/>
+              </w:rPr>
+              <w:t>Registros </w:t>
             </w:r>
           </w:p>
         </w:tc>
@@ -1989,32 +1649,21 @@
             <w:pPr>
               <w:spacing w:before="100" w:after="100" w:line="240" w:lineRule="auto"/>
               <w:ind w:right="-24"/>
-              <w:jc w:val="both"/>
-              <w:rPr>
-                <w:rFonts w:ascii="Times New Roman" w:eastAsia="Times New Roman" w:hAnsi="Times New Roman" w:cs="Times New Roman"/>
-                <w:sz w:val="24"/>
-                <w:szCs w:val="24"/>
-                <w:lang w:val="en-US"/>
-              </w:rPr>
-            </w:pPr>
-            <w:proofErr w:type="spellStart"/>
-            <w:r>
-              <w:rPr>
-                <w:rFonts w:ascii="Arial" w:eastAsia="Times New Roman" w:hAnsi="Arial" w:cs="Arial"/>
-                <w:color w:val="000000"/>
-                <w:lang w:val="en-US"/>
-              </w:rPr>
-              <w:t>I</w:t>
-            </w:r>
-            <w:r>
-              <w:rPr>
-                <w:rFonts w:ascii="Arial" w:eastAsia="Times New Roman" w:hAnsi="Arial" w:cs="Arial"/>
-                <w:color w:val="000000"/>
-                <w:lang w:val="en-US"/>
-              </w:rPr>
-              <w:t>nformación</w:t>
-            </w:r>
-            <w:proofErr w:type="spellEnd"/>
+              <w:rPr>
+                <w:rFonts w:ascii="Times New Roman" w:eastAsia="Times New Roman" w:hAnsi="Times New Roman" w:cs="Times New Roman"/>
+                <w:sz w:val="24"/>
+                <w:szCs w:val="24"/>
+                <w:lang w:eastAsia="es-AR"/>
+              </w:rPr>
+            </w:pPr>
+            <w:r>
+              <w:rPr>
+                <w:rFonts w:ascii="Arial" w:eastAsia="Times New Roman" w:hAnsi="Arial" w:cs="Arial"/>
+                <w:color w:val="000000"/>
+                <w:lang w:eastAsia="es-AR"/>
+              </w:rPr>
+              <w:t>Información</w:t>
+            </w:r>
           </w:p>
         </w:tc>
       </w:tr>
@@ -2040,48 +1689,87 @@
                 <w:rFonts w:ascii="Times New Roman" w:eastAsia="Times New Roman" w:hAnsi="Times New Roman" w:cs="Times New Roman"/>
                 <w:sz w:val="24"/>
                 <w:szCs w:val="24"/>
-                <w:lang w:val="en-US"/>
-              </w:rPr>
-            </w:pPr>
-          </w:p>
-        </w:tc>
-        <w:tc>
-          <w:tcPr>
-            <w:tcW w:w="0" w:type="auto"/>
-            <w:tcBorders>
-              <w:top w:val="single" w:sz="4" w:space="0" w:color="000000"/>
-              <w:left w:val="single" w:sz="4" w:space="0" w:color="000000"/>
-              <w:bottom w:val="single" w:sz="4" w:space="0" w:color="000000"/>
-              <w:right w:val="single" w:sz="4" w:space="0" w:color="000000"/>
-            </w:tcBorders>
-            <w:tcMar>
-              <w:top w:w="0" w:type="dxa"/>
-              <w:left w:w="108" w:type="dxa"/>
-              <w:bottom w:w="0" w:type="dxa"/>
-              <w:right w:w="108" w:type="dxa"/>
-            </w:tcMar>
-            <w:vAlign w:val="center"/>
-            <w:hideMark/>
-          </w:tcPr>
-          <w:p>
-            <w:pPr>
-              <w:spacing w:before="100" w:after="100" w:line="240" w:lineRule="auto"/>
-              <w:ind w:right="-24"/>
-              <w:jc w:val="both"/>
-              <w:rPr>
-                <w:rFonts w:ascii="Times New Roman" w:eastAsia="Times New Roman" w:hAnsi="Times New Roman" w:cs="Times New Roman"/>
-                <w:sz w:val="24"/>
-                <w:szCs w:val="24"/>
-                <w:lang w:val="en-US"/>
-              </w:rPr>
-            </w:pPr>
-            <w:r>
-              <w:rPr>
-                <w:rFonts w:ascii="Arial" w:eastAsia="Times New Roman" w:hAnsi="Arial" w:cs="Arial"/>
-                <w:color w:val="000000"/>
-                <w:lang w:val="en-US"/>
-              </w:rPr>
-              <w:t>Factura</w:t>
+                <w:lang w:eastAsia="es-AR"/>
+              </w:rPr>
+            </w:pPr>
+          </w:p>
+        </w:tc>
+        <w:tc>
+          <w:tcPr>
+            <w:tcW w:w="0" w:type="auto"/>
+            <w:tcBorders>
+              <w:top w:val="single" w:sz="4" w:space="0" w:color="000000"/>
+              <w:left w:val="single" w:sz="4" w:space="0" w:color="000000"/>
+              <w:bottom w:val="single" w:sz="4" w:space="0" w:color="000000"/>
+              <w:right w:val="single" w:sz="4" w:space="0" w:color="000000"/>
+            </w:tcBorders>
+            <w:tcMar>
+              <w:top w:w="0" w:type="dxa"/>
+              <w:left w:w="108" w:type="dxa"/>
+              <w:bottom w:w="0" w:type="dxa"/>
+              <w:right w:w="108" w:type="dxa"/>
+            </w:tcMar>
+            <w:vAlign w:val="center"/>
+            <w:hideMark/>
+          </w:tcPr>
+          <w:p>
+            <w:pPr>
+              <w:spacing w:before="100" w:after="100" w:line="240" w:lineRule="auto"/>
+              <w:ind w:right="-24"/>
+              <w:rPr>
+                <w:rFonts w:ascii="Times New Roman" w:eastAsia="Times New Roman" w:hAnsi="Times New Roman" w:cs="Times New Roman"/>
+                <w:sz w:val="24"/>
+                <w:szCs w:val="24"/>
+                <w:lang w:eastAsia="es-AR"/>
+              </w:rPr>
+            </w:pPr>
+            <w:r>
+              <w:rPr>
+                <w:rFonts w:ascii="Arial" w:eastAsia="Times New Roman" w:hAnsi="Arial" w:cs="Arial"/>
+                <w:color w:val="000000"/>
+                <w:lang w:eastAsia="es-AR"/>
+              </w:rPr>
+              <w:t>Factura.</w:t>
+            </w:r>
+          </w:p>
+          <w:p>
+            <w:pPr>
+              <w:spacing w:before="100" w:after="100" w:line="240" w:lineRule="auto"/>
+              <w:ind w:right="-24"/>
+              <w:rPr>
+                <w:rFonts w:ascii="Times New Roman" w:eastAsia="Times New Roman" w:hAnsi="Times New Roman" w:cs="Times New Roman"/>
+                <w:sz w:val="24"/>
+                <w:szCs w:val="24"/>
+                <w:lang w:eastAsia="es-AR"/>
+              </w:rPr>
+            </w:pPr>
+            <w:r>
+              <w:rPr>
+                <w:rFonts w:ascii="Arial" w:eastAsia="Times New Roman" w:hAnsi="Arial" w:cs="Arial"/>
+                <w:color w:val="000000"/>
+                <w:lang w:eastAsia="es-AR"/>
+              </w:rPr>
+              <w:t>Documento con información detallada del evento y cliente.</w:t>
+            </w:r>
+          </w:p>
+          <w:p>
+            <w:pPr>
+              <w:spacing w:before="100" w:after="100" w:line="240" w:lineRule="auto"/>
+              <w:ind w:right="-24"/>
+              <w:rPr>
+                <w:rFonts w:ascii="Times New Roman" w:eastAsia="Times New Roman" w:hAnsi="Times New Roman" w:cs="Times New Roman"/>
+                <w:sz w:val="24"/>
+                <w:szCs w:val="24"/>
+                <w:lang w:eastAsia="es-AR"/>
+              </w:rPr>
+            </w:pPr>
+            <w:r>
+              <w:rPr>
+                <w:rFonts w:ascii="Arial" w:eastAsia="Times New Roman" w:hAnsi="Arial" w:cs="Arial"/>
+                <w:color w:val="000000"/>
+                <w:lang w:eastAsia="es-AR"/>
+              </w:rPr>
+              <w:t>Comprobante de transferencia a cuenta corriente.</w:t>
             </w:r>
           </w:p>
         </w:tc>
@@ -2108,99 +1796,131 @@
             <w:pPr>
               <w:spacing w:before="100" w:after="100" w:line="240" w:lineRule="auto"/>
               <w:ind w:right="-24"/>
-              <w:jc w:val="both"/>
-              <w:rPr>
-                <w:rFonts w:ascii="Times New Roman" w:eastAsia="Times New Roman" w:hAnsi="Times New Roman" w:cs="Times New Roman"/>
-                <w:sz w:val="24"/>
-                <w:szCs w:val="24"/>
-              </w:rPr>
-            </w:pPr>
-            <w:r>
-              <w:rPr>
-                <w:rFonts w:ascii="Arial" w:eastAsia="Times New Roman" w:hAnsi="Arial" w:cs="Arial"/>
-                <w:color w:val="000000"/>
-              </w:rPr>
-              <w:t>Datos del pedido.</w:t>
-            </w:r>
-          </w:p>
-          <w:p>
-            <w:pPr>
-              <w:spacing w:before="100" w:after="100" w:line="240" w:lineRule="auto"/>
-              <w:ind w:right="-24"/>
-              <w:jc w:val="both"/>
-              <w:rPr>
-                <w:rFonts w:ascii="Times New Roman" w:eastAsia="Times New Roman" w:hAnsi="Times New Roman" w:cs="Times New Roman"/>
-                <w:sz w:val="24"/>
-                <w:szCs w:val="24"/>
-              </w:rPr>
-            </w:pPr>
-            <w:r>
-              <w:rPr>
-                <w:rFonts w:ascii="Arial" w:eastAsia="Times New Roman" w:hAnsi="Arial" w:cs="Arial"/>
-                <w:color w:val="000000"/>
-              </w:rPr>
-              <w:t>Datos de venta.</w:t>
-            </w:r>
-          </w:p>
-        </w:tc>
-        <w:tc>
-          <w:tcPr>
-            <w:tcW w:w="0" w:type="auto"/>
-            <w:tcBorders>
-              <w:top w:val="single" w:sz="4" w:space="0" w:color="000000"/>
-              <w:left w:val="single" w:sz="4" w:space="0" w:color="000000"/>
-              <w:bottom w:val="single" w:sz="4" w:space="0" w:color="000000"/>
-              <w:right w:val="single" w:sz="4" w:space="0" w:color="000000"/>
-            </w:tcBorders>
-            <w:tcMar>
-              <w:top w:w="0" w:type="dxa"/>
-              <w:left w:w="108" w:type="dxa"/>
-              <w:bottom w:w="0" w:type="dxa"/>
-              <w:right w:w="108" w:type="dxa"/>
-            </w:tcMar>
-            <w:vAlign w:val="center"/>
-            <w:hideMark/>
-          </w:tcPr>
-          <w:p>
-            <w:pPr>
-              <w:spacing w:before="100" w:after="100" w:line="240" w:lineRule="auto"/>
-              <w:ind w:right="-24"/>
-              <w:jc w:val="both"/>
-              <w:rPr>
-                <w:rFonts w:ascii="Times New Roman" w:eastAsia="Times New Roman" w:hAnsi="Times New Roman" w:cs="Times New Roman"/>
-                <w:sz w:val="24"/>
-                <w:szCs w:val="24"/>
-                <w:lang w:val="en-US"/>
-              </w:rPr>
-            </w:pPr>
-            <w:proofErr w:type="spellStart"/>
-            <w:r>
-              <w:rPr>
-                <w:rFonts w:ascii="Arial" w:eastAsia="Times New Roman" w:hAnsi="Arial" w:cs="Arial"/>
-                <w:color w:val="000000"/>
-                <w:lang w:val="en-US"/>
-              </w:rPr>
-              <w:t>Listado</w:t>
-            </w:r>
-            <w:proofErr w:type="spellEnd"/>
-            <w:r>
-              <w:rPr>
-                <w:rFonts w:ascii="Arial" w:eastAsia="Times New Roman" w:hAnsi="Arial" w:cs="Arial"/>
-                <w:color w:val="000000"/>
-                <w:lang w:val="en-US"/>
-              </w:rPr>
-              <w:t xml:space="preserve"> de </w:t>
-            </w:r>
-            <w:proofErr w:type="spellStart"/>
-            <w:r>
-              <w:rPr>
-                <w:rFonts w:ascii="Arial" w:eastAsia="Times New Roman" w:hAnsi="Arial" w:cs="Arial"/>
-                <w:color w:val="000000"/>
-                <w:lang w:val="en-US"/>
-              </w:rPr>
-              <w:t>precios</w:t>
-            </w:r>
-            <w:proofErr w:type="spellEnd"/>
+              <w:rPr>
+                <w:rFonts w:ascii="Times New Roman" w:eastAsia="Times New Roman" w:hAnsi="Times New Roman" w:cs="Times New Roman"/>
+                <w:sz w:val="24"/>
+                <w:szCs w:val="24"/>
+                <w:lang w:eastAsia="es-AR"/>
+              </w:rPr>
+            </w:pPr>
+            <w:r>
+              <w:rPr>
+                <w:rFonts w:ascii="Arial" w:eastAsia="Times New Roman" w:hAnsi="Arial" w:cs="Arial"/>
+                <w:color w:val="000000"/>
+                <w:lang w:eastAsia="es-AR"/>
+              </w:rPr>
+              <w:t>Datos de cliente</w:t>
+            </w:r>
+          </w:p>
+          <w:p>
+            <w:pPr>
+              <w:spacing w:before="100" w:after="100" w:line="240" w:lineRule="auto"/>
+              <w:ind w:right="-24"/>
+              <w:rPr>
+                <w:rFonts w:ascii="Times New Roman" w:eastAsia="Times New Roman" w:hAnsi="Times New Roman" w:cs="Times New Roman"/>
+                <w:sz w:val="24"/>
+                <w:szCs w:val="24"/>
+                <w:lang w:eastAsia="es-AR"/>
+              </w:rPr>
+            </w:pPr>
+            <w:r>
+              <w:rPr>
+                <w:rFonts w:ascii="Arial" w:eastAsia="Times New Roman" w:hAnsi="Arial" w:cs="Arial"/>
+                <w:color w:val="000000"/>
+                <w:lang w:eastAsia="es-AR"/>
+              </w:rPr>
+              <w:t>Datos de pedido</w:t>
+            </w:r>
+          </w:p>
+          <w:p>
+            <w:pPr>
+              <w:spacing w:before="100" w:after="100" w:line="240" w:lineRule="auto"/>
+              <w:ind w:right="-24"/>
+              <w:rPr>
+                <w:rFonts w:ascii="Times New Roman" w:eastAsia="Times New Roman" w:hAnsi="Times New Roman" w:cs="Times New Roman"/>
+                <w:sz w:val="24"/>
+                <w:szCs w:val="24"/>
+                <w:lang w:eastAsia="es-AR"/>
+              </w:rPr>
+            </w:pPr>
+            <w:r>
+              <w:rPr>
+                <w:rFonts w:ascii="Arial" w:eastAsia="Times New Roman" w:hAnsi="Arial" w:cs="Arial"/>
+                <w:color w:val="000000"/>
+                <w:lang w:eastAsia="es-AR"/>
+              </w:rPr>
+              <w:t>Datos de cobro</w:t>
+            </w:r>
+          </w:p>
+        </w:tc>
+        <w:tc>
+          <w:tcPr>
+            <w:tcW w:w="0" w:type="auto"/>
+            <w:tcBorders>
+              <w:top w:val="single" w:sz="4" w:space="0" w:color="000000"/>
+              <w:left w:val="single" w:sz="4" w:space="0" w:color="000000"/>
+              <w:bottom w:val="single" w:sz="4" w:space="0" w:color="000000"/>
+              <w:right w:val="single" w:sz="4" w:space="0" w:color="000000"/>
+            </w:tcBorders>
+            <w:tcMar>
+              <w:top w:w="0" w:type="dxa"/>
+              <w:left w:w="108" w:type="dxa"/>
+              <w:bottom w:w="0" w:type="dxa"/>
+              <w:right w:w="108" w:type="dxa"/>
+            </w:tcMar>
+            <w:vAlign w:val="center"/>
+            <w:hideMark/>
+          </w:tcPr>
+          <w:p>
+            <w:pPr>
+              <w:spacing w:before="100" w:after="100" w:line="240" w:lineRule="auto"/>
+              <w:ind w:right="-24"/>
+              <w:rPr>
+                <w:rFonts w:ascii="Times New Roman" w:eastAsia="Times New Roman" w:hAnsi="Times New Roman" w:cs="Times New Roman"/>
+                <w:sz w:val="24"/>
+                <w:szCs w:val="24"/>
+                <w:lang w:eastAsia="es-AR"/>
+              </w:rPr>
+            </w:pPr>
+            <w:r>
+              <w:rPr>
+                <w:rFonts w:ascii="Arial" w:eastAsia="Times New Roman" w:hAnsi="Arial" w:cs="Arial"/>
+                <w:color w:val="000000"/>
+                <w:lang w:eastAsia="es-AR"/>
+              </w:rPr>
+              <w:t>Listado de precios.</w:t>
+            </w:r>
+          </w:p>
+          <w:p>
+            <w:pPr>
+              <w:spacing w:after="0" w:line="240" w:lineRule="auto"/>
+              <w:rPr>
+                <w:rFonts w:ascii="Times New Roman" w:eastAsia="Times New Roman" w:hAnsi="Times New Roman" w:cs="Times New Roman"/>
+                <w:sz w:val="24"/>
+                <w:szCs w:val="24"/>
+                <w:lang w:eastAsia="es-AR"/>
+              </w:rPr>
+            </w:pPr>
+          </w:p>
+          <w:p>
+            <w:pPr>
+              <w:spacing w:before="100" w:after="100" w:line="240" w:lineRule="auto"/>
+              <w:ind w:right="-24"/>
+              <w:rPr>
+                <w:rFonts w:ascii="Times New Roman" w:eastAsia="Times New Roman" w:hAnsi="Times New Roman" w:cs="Times New Roman"/>
+                <w:sz w:val="24"/>
+                <w:szCs w:val="24"/>
+                <w:lang w:eastAsia="es-AR"/>
+              </w:rPr>
+            </w:pPr>
+            <w:r>
+              <w:rPr>
+                <w:rFonts w:ascii="Arial" w:eastAsia="Times New Roman" w:hAnsi="Arial" w:cs="Arial"/>
+                <w:color w:val="000000"/>
+                <w:lang w:eastAsia="es-AR"/>
+              </w:rPr>
+              <w:t>Documento con información detallada del evento y cliente.</w:t>
+            </w:r>
           </w:p>
         </w:tc>
       </w:tr>
@@ -2229,80 +1949,80 @@
             <w:pPr>
               <w:spacing w:before="100" w:after="100" w:line="240" w:lineRule="auto"/>
               <w:ind w:right="-24"/>
+              <w:rPr>
+                <w:rFonts w:ascii="Times New Roman" w:eastAsia="Times New Roman" w:hAnsi="Times New Roman" w:cs="Times New Roman"/>
+                <w:sz w:val="24"/>
+                <w:szCs w:val="24"/>
+                <w:lang w:eastAsia="es-AR"/>
+              </w:rPr>
+            </w:pPr>
+            <w:r>
+              <w:rPr>
+                <w:rFonts w:ascii="Arial" w:eastAsia="Times New Roman" w:hAnsi="Arial" w:cs="Arial"/>
+                <w:color w:val="000000"/>
+                <w:lang w:eastAsia="es-AR"/>
+              </w:rPr>
+              <w:t>Reglas de Negocio</w:t>
+            </w:r>
+          </w:p>
+        </w:tc>
+        <w:tc>
+          <w:tcPr>
+            <w:tcW w:w="0" w:type="auto"/>
+            <w:gridSpan w:val="4"/>
+            <w:tcBorders>
+              <w:top w:val="single" w:sz="4" w:space="0" w:color="000000"/>
+              <w:left w:val="single" w:sz="4" w:space="0" w:color="000000"/>
+              <w:bottom w:val="single" w:sz="4" w:space="0" w:color="000000"/>
+              <w:right w:val="single" w:sz="4" w:space="0" w:color="000000"/>
+            </w:tcBorders>
+            <w:tcMar>
+              <w:top w:w="0" w:type="dxa"/>
+              <w:left w:w="108" w:type="dxa"/>
+              <w:bottom w:w="0" w:type="dxa"/>
+              <w:right w:w="108" w:type="dxa"/>
+            </w:tcMar>
+            <w:vAlign w:val="center"/>
+            <w:hideMark/>
+          </w:tcPr>
+          <w:p>
+            <w:pPr>
+              <w:spacing w:before="100" w:after="100" w:line="240" w:lineRule="auto"/>
               <w:jc w:val="both"/>
               <w:rPr>
                 <w:rFonts w:ascii="Times New Roman" w:eastAsia="Times New Roman" w:hAnsi="Times New Roman" w:cs="Times New Roman"/>
                 <w:sz w:val="24"/>
                 <w:szCs w:val="24"/>
-                <w:lang w:val="en-US"/>
-              </w:rPr>
-            </w:pPr>
-            <w:proofErr w:type="spellStart"/>
-            <w:r>
-              <w:rPr>
-                <w:rFonts w:ascii="Arial" w:eastAsia="Times New Roman" w:hAnsi="Arial" w:cs="Arial"/>
-                <w:color w:val="000000"/>
-                <w:lang w:val="en-US"/>
-              </w:rPr>
-              <w:t>Reglas</w:t>
-            </w:r>
-            <w:proofErr w:type="spellEnd"/>
-            <w:r>
-              <w:rPr>
-                <w:rFonts w:ascii="Arial" w:eastAsia="Times New Roman" w:hAnsi="Arial" w:cs="Arial"/>
-                <w:color w:val="000000"/>
-                <w:lang w:val="en-US"/>
-              </w:rPr>
-              <w:t xml:space="preserve"> de </w:t>
-            </w:r>
-            <w:proofErr w:type="spellStart"/>
-            <w:r>
-              <w:rPr>
-                <w:rFonts w:ascii="Arial" w:eastAsia="Times New Roman" w:hAnsi="Arial" w:cs="Arial"/>
-                <w:color w:val="000000"/>
-                <w:lang w:val="en-US"/>
-              </w:rPr>
-              <w:t>Negocio</w:t>
-            </w:r>
-            <w:proofErr w:type="spellEnd"/>
-          </w:p>
-        </w:tc>
-        <w:tc>
-          <w:tcPr>
-            <w:tcW w:w="0" w:type="auto"/>
-            <w:gridSpan w:val="4"/>
-            <w:tcBorders>
-              <w:top w:val="single" w:sz="4" w:space="0" w:color="000000"/>
-              <w:left w:val="single" w:sz="4" w:space="0" w:color="000000"/>
-              <w:bottom w:val="single" w:sz="4" w:space="0" w:color="000000"/>
-              <w:right w:val="single" w:sz="4" w:space="0" w:color="000000"/>
-            </w:tcBorders>
-            <w:tcMar>
-              <w:top w:w="0" w:type="dxa"/>
-              <w:left w:w="108" w:type="dxa"/>
-              <w:bottom w:w="0" w:type="dxa"/>
-              <w:right w:w="108" w:type="dxa"/>
-            </w:tcMar>
-            <w:vAlign w:val="center"/>
-            <w:hideMark/>
-          </w:tcPr>
-          <w:p>
-            <w:pPr>
-              <w:spacing w:before="100" w:after="100" w:line="240" w:lineRule="auto"/>
-              <w:ind w:right="-24"/>
+                <w:lang w:eastAsia="es-AR"/>
+              </w:rPr>
+            </w:pPr>
+            <w:r>
+              <w:rPr>
+                <w:rFonts w:ascii="Arial" w:eastAsia="Times New Roman" w:hAnsi="Arial" w:cs="Arial"/>
+                <w:color w:val="000000"/>
+                <w:lang w:eastAsia="es-AR"/>
+              </w:rPr>
+              <w:t>Para reservar el servicio de catering, se acreditará el dinero, en caso del rectorado, mediante el abono a cuenta corriente o, si se trata de un departamento, en la cuenta del mismo.</w:t>
+            </w:r>
+          </w:p>
+          <w:p>
+            <w:pPr>
+              <w:spacing w:before="100" w:after="100" w:line="240" w:lineRule="auto"/>
               <w:jc w:val="both"/>
               <w:rPr>
                 <w:rFonts w:ascii="Times New Roman" w:eastAsia="Times New Roman" w:hAnsi="Times New Roman" w:cs="Times New Roman"/>
                 <w:sz w:val="24"/>
                 <w:szCs w:val="24"/>
-              </w:rPr>
-            </w:pPr>
-            <w:r>
-              <w:rPr>
-                <w:rFonts w:ascii="Arial" w:eastAsia="Times New Roman" w:hAnsi="Arial" w:cs="Arial"/>
-                <w:color w:val="000000"/>
-              </w:rPr>
-              <w:t>No se crearán ciertos productos elaborados sin previa reserva.</w:t>
+                <w:lang w:eastAsia="es-AR"/>
+              </w:rPr>
+            </w:pPr>
+            <w:r>
+              <w:rPr>
+                <w:rFonts w:ascii="Arial" w:eastAsia="Times New Roman" w:hAnsi="Arial" w:cs="Arial"/>
+                <w:color w:val="000000"/>
+                <w:lang w:eastAsia="es-AR"/>
+              </w:rPr>
+              <w:t>Se efectuará factura.</w:t>
             </w:r>
           </w:p>
           <w:p>
@@ -2313,68 +2033,37 @@
                 <w:rFonts w:ascii="Times New Roman" w:eastAsia="Times New Roman" w:hAnsi="Times New Roman" w:cs="Times New Roman"/>
                 <w:sz w:val="24"/>
                 <w:szCs w:val="24"/>
-              </w:rPr>
-            </w:pPr>
-            <w:r>
-              <w:rPr>
-                <w:rFonts w:ascii="Arial" w:eastAsia="Times New Roman" w:hAnsi="Arial" w:cs="Arial"/>
-                <w:color w:val="000000"/>
-              </w:rPr>
-              <w:t>Las únicas solicitudes de reserva válidas serán aquellas realizadas para las 12hs hasta las 14hs (</w:t>
-            </w:r>
-            <w:r>
-              <w:rPr>
-                <w:rFonts w:ascii="Arial" w:eastAsia="Times New Roman" w:hAnsi="Arial" w:cs="Arial"/>
-                <w:i/>
-                <w:iCs/>
-                <w:color w:val="000000"/>
-              </w:rPr>
-              <w:t>horario de funcionamiento de cocina</w:t>
-            </w:r>
-            <w:r>
-              <w:rPr>
-                <w:rFonts w:ascii="Arial" w:eastAsia="Times New Roman" w:hAnsi="Arial" w:cs="Arial"/>
-                <w:color w:val="000000"/>
-              </w:rPr>
-              <w:t>).</w:t>
-            </w:r>
-          </w:p>
-          <w:p>
-            <w:pPr>
-              <w:spacing w:before="100" w:after="100" w:line="240" w:lineRule="auto"/>
-              <w:ind w:right="-24"/>
+                <w:lang w:eastAsia="es-AR"/>
+              </w:rPr>
+            </w:pPr>
+            <w:r>
+              <w:rPr>
+                <w:rFonts w:ascii="Arial" w:eastAsia="Times New Roman" w:hAnsi="Arial" w:cs="Arial"/>
+                <w:color w:val="000000"/>
+                <w:lang w:eastAsia="es-AR"/>
+              </w:rPr>
+              <w:lastRenderedPageBreak/>
+              <w:t>Para reservar el servicio, se deberá enviar un documento con los detalles del evento (duración, cantidad de personas) y los alimentos o bebidas requeridas (opcional).</w:t>
+            </w:r>
+          </w:p>
+          <w:p>
+            <w:pPr>
+              <w:spacing w:before="100" w:after="100" w:line="240" w:lineRule="auto"/>
               <w:jc w:val="both"/>
               <w:rPr>
                 <w:rFonts w:ascii="Times New Roman" w:eastAsia="Times New Roman" w:hAnsi="Times New Roman" w:cs="Times New Roman"/>
                 <w:sz w:val="24"/>
                 <w:szCs w:val="24"/>
-              </w:rPr>
-            </w:pPr>
-            <w:r>
-              <w:rPr>
-                <w:rFonts w:ascii="Arial" w:eastAsia="Times New Roman" w:hAnsi="Arial" w:cs="Arial"/>
-                <w:color w:val="000000"/>
-              </w:rPr>
-              <w:lastRenderedPageBreak/>
-              <w:t>Para comprar un producto, el cliente podrá abonar en efectivo, transferencia mediante CBU/CVU o tarjeta de débito.</w:t>
-            </w:r>
-          </w:p>
-          <w:p>
-            <w:pPr>
-              <w:spacing w:before="100" w:after="100" w:line="240" w:lineRule="auto"/>
-              <w:jc w:val="both"/>
-              <w:rPr>
-                <w:rFonts w:ascii="Times New Roman" w:eastAsia="Times New Roman" w:hAnsi="Times New Roman" w:cs="Times New Roman"/>
-                <w:sz w:val="24"/>
-                <w:szCs w:val="24"/>
-              </w:rPr>
-            </w:pPr>
-            <w:r>
-              <w:rPr>
-                <w:rFonts w:ascii="Arial" w:eastAsia="Times New Roman" w:hAnsi="Arial" w:cs="Arial"/>
-                <w:color w:val="000000"/>
-              </w:rPr>
-              <w:t>Tras efectuarse la venta, se entregará al cliente la factura correspondiente.</w:t>
+                <w:lang w:eastAsia="es-AR"/>
+              </w:rPr>
+            </w:pPr>
+            <w:r>
+              <w:rPr>
+                <w:rFonts w:ascii="Arial" w:eastAsia="Times New Roman" w:hAnsi="Arial" w:cs="Arial"/>
+                <w:color w:val="000000"/>
+                <w:lang w:eastAsia="es-AR"/>
+              </w:rPr>
+              <w:t>Se entregará una cotización si el cliente lo desea.</w:t>
             </w:r>
           </w:p>
         </w:tc>
@@ -2404,25 +2093,22 @@
             <w:pPr>
               <w:spacing w:before="100" w:after="100" w:line="240" w:lineRule="auto"/>
               <w:ind w:right="-24"/>
-              <w:jc w:val="both"/>
-              <w:rPr>
-                <w:rFonts w:ascii="Times New Roman" w:eastAsia="Times New Roman" w:hAnsi="Times New Roman" w:cs="Times New Roman"/>
-                <w:sz w:val="24"/>
-                <w:szCs w:val="24"/>
-                <w:lang w:val="en-US"/>
-              </w:rPr>
-            </w:pPr>
-            <w:proofErr w:type="spellStart"/>
-            <w:r>
-              <w:rPr>
-                <w:rFonts w:ascii="Arial" w:eastAsia="Times New Roman" w:hAnsi="Arial" w:cs="Arial"/>
-                <w:color w:val="000000"/>
-                <w:lang w:val="en-US"/>
+              <w:rPr>
+                <w:rFonts w:ascii="Times New Roman" w:eastAsia="Times New Roman" w:hAnsi="Times New Roman" w:cs="Times New Roman"/>
+                <w:sz w:val="24"/>
+                <w:szCs w:val="24"/>
+                <w:lang w:eastAsia="es-AR"/>
+              </w:rPr>
+            </w:pPr>
+            <w:r>
+              <w:rPr>
+                <w:rFonts w:ascii="Arial" w:eastAsia="Times New Roman" w:hAnsi="Arial" w:cs="Arial"/>
+                <w:color w:val="000000"/>
+                <w:lang w:eastAsia="es-AR"/>
               </w:rPr>
               <w:lastRenderedPageBreak/>
               <w:t>Restricciones</w:t>
             </w:r>
-            <w:proofErr w:type="spellEnd"/>
           </w:p>
         </w:tc>
         <w:tc>
@@ -2453,12 +2139,14 @@
                 <w:rFonts w:ascii="Times New Roman" w:eastAsia="Times New Roman" w:hAnsi="Times New Roman" w:cs="Times New Roman"/>
                 <w:sz w:val="24"/>
                 <w:szCs w:val="24"/>
-              </w:rPr>
-            </w:pPr>
-            <w:r>
-              <w:rPr>
-                <w:rFonts w:ascii="Arial" w:eastAsia="Times New Roman" w:hAnsi="Arial" w:cs="Arial"/>
-                <w:color w:val="000000"/>
+                <w:lang w:eastAsia="es-AR"/>
+              </w:rPr>
+            </w:pPr>
+            <w:r>
+              <w:rPr>
+                <w:rFonts w:ascii="Arial" w:eastAsia="Times New Roman" w:hAnsi="Arial" w:cs="Arial"/>
+                <w:color w:val="000000"/>
+                <w:lang w:eastAsia="es-AR"/>
               </w:rPr>
               <w:t>Reglamentaciones fiscales establecidas para la facturación vigentes en AFIP.</w:t>
             </w:r>
@@ -2466,17 +2154,20 @@
           <w:p>
             <w:pPr>
               <w:spacing w:before="100" w:after="100" w:line="240" w:lineRule="auto"/>
+              <w:ind w:right="-24"/>
               <w:jc w:val="both"/>
               <w:rPr>
                 <w:rFonts w:ascii="Times New Roman" w:eastAsia="Times New Roman" w:hAnsi="Times New Roman" w:cs="Times New Roman"/>
                 <w:sz w:val="24"/>
                 <w:szCs w:val="24"/>
-              </w:rPr>
-            </w:pPr>
-            <w:r>
-              <w:rPr>
-                <w:rFonts w:ascii="Arial" w:eastAsia="Times New Roman" w:hAnsi="Arial" w:cs="Arial"/>
-                <w:color w:val="000000"/>
+                <w:lang w:eastAsia="es-AR"/>
+              </w:rPr>
+            </w:pPr>
+            <w:r>
+              <w:rPr>
+                <w:rFonts w:ascii="Arial" w:eastAsia="Times New Roman" w:hAnsi="Arial" w:cs="Arial"/>
+                <w:color w:val="000000"/>
+                <w:lang w:eastAsia="es-AR"/>
               </w:rPr>
               <w:t>Se debe cumplir con la ley 18.284 (</w:t>
             </w:r>
@@ -2487,6 +2178,7 @@
                 <w:sz w:val="21"/>
                 <w:szCs w:val="21"/>
                 <w:shd w:val="clear" w:color="auto" w:fill="FFFFFF"/>
+                <w:lang w:eastAsia="es-AR"/>
               </w:rPr>
               <w:t>constituye un reglamento técnico que establece las disposiciones higiénico-sanitarias, bromatológicas y de identificación comercial que deben cumplir las personas físicas o jurídicas, los establecimientos y los productos</w:t>
             </w:r>
@@ -2494,6 +2186,7 @@
               <w:rPr>
                 <w:rFonts w:ascii="Arial" w:eastAsia="Times New Roman" w:hAnsi="Arial" w:cs="Arial"/>
                 <w:color w:val="000000"/>
+                <w:lang w:eastAsia="es-AR"/>
               </w:rPr>
               <w:t>).</w:t>
             </w:r>
@@ -2525,42 +2218,21 @@
             <w:pPr>
               <w:spacing w:before="100" w:after="100" w:line="240" w:lineRule="auto"/>
               <w:ind w:right="-24"/>
-              <w:jc w:val="both"/>
-              <w:rPr>
-                <w:rFonts w:ascii="Times New Roman" w:eastAsia="Times New Roman" w:hAnsi="Times New Roman" w:cs="Times New Roman"/>
-                <w:sz w:val="24"/>
-                <w:szCs w:val="24"/>
-                <w:lang w:val="en-US"/>
-              </w:rPr>
-            </w:pPr>
-            <w:proofErr w:type="spellStart"/>
-            <w:r>
-              <w:rPr>
-                <w:rFonts w:ascii="Arial" w:eastAsia="Times New Roman" w:hAnsi="Arial" w:cs="Arial"/>
-                <w:color w:val="000000"/>
-                <w:lang w:val="en-US"/>
-              </w:rPr>
-              <w:t>Listado</w:t>
-            </w:r>
-            <w:proofErr w:type="spellEnd"/>
-            <w:r>
-              <w:rPr>
-                <w:rFonts w:ascii="Arial" w:eastAsia="Times New Roman" w:hAnsi="Arial" w:cs="Arial"/>
-                <w:color w:val="000000"/>
-                <w:lang w:val="en-US"/>
-              </w:rPr>
-              <w:t xml:space="preserve"> de </w:t>
-            </w:r>
-            <w:proofErr w:type="spellStart"/>
-            <w:r>
-              <w:rPr>
-                <w:rFonts w:ascii="Arial" w:eastAsia="Times New Roman" w:hAnsi="Arial" w:cs="Arial"/>
-                <w:color w:val="000000"/>
-                <w:lang w:val="en-US"/>
-              </w:rPr>
-              <w:t>actividades</w:t>
-            </w:r>
-            <w:proofErr w:type="spellEnd"/>
+              <w:rPr>
+                <w:rFonts w:ascii="Times New Roman" w:eastAsia="Times New Roman" w:hAnsi="Times New Roman" w:cs="Times New Roman"/>
+                <w:sz w:val="24"/>
+                <w:szCs w:val="24"/>
+                <w:lang w:eastAsia="es-AR"/>
+              </w:rPr>
+            </w:pPr>
+            <w:r>
+              <w:rPr>
+                <w:rFonts w:ascii="Arial" w:eastAsia="Times New Roman" w:hAnsi="Arial" w:cs="Arial"/>
+                <w:color w:val="000000"/>
+                <w:lang w:eastAsia="es-AR"/>
+              </w:rPr>
+              <w:t>Listado de actividades</w:t>
+            </w:r>
           </w:p>
         </w:tc>
         <w:tc>
@@ -2586,17 +2258,18 @@
             <w:pPr>
               <w:spacing w:before="100" w:after="100" w:line="240" w:lineRule="auto"/>
               <w:ind w:right="-24"/>
-              <w:jc w:val="both"/>
-              <w:rPr>
-                <w:rFonts w:ascii="Times New Roman" w:eastAsia="Times New Roman" w:hAnsi="Times New Roman" w:cs="Times New Roman"/>
-                <w:sz w:val="24"/>
-                <w:szCs w:val="24"/>
-              </w:rPr>
-            </w:pPr>
-            <w:r>
-              <w:rPr>
-                <w:rFonts w:ascii="Arial" w:eastAsia="Times New Roman" w:hAnsi="Arial" w:cs="Arial"/>
-                <w:color w:val="000000"/>
+              <w:rPr>
+                <w:rFonts w:ascii="Times New Roman" w:eastAsia="Times New Roman" w:hAnsi="Times New Roman" w:cs="Times New Roman"/>
+                <w:sz w:val="24"/>
+                <w:szCs w:val="24"/>
+                <w:lang w:eastAsia="es-AR"/>
+              </w:rPr>
+            </w:pPr>
+            <w:r>
+              <w:rPr>
+                <w:rFonts w:ascii="Arial" w:eastAsia="Times New Roman" w:hAnsi="Arial" w:cs="Arial"/>
+                <w:color w:val="000000"/>
+                <w:lang w:eastAsia="es-AR"/>
               </w:rPr>
               <w:t>Ver flujo de actividades con notación BPMN 2.0</w:t>
             </w:r>
@@ -2604,9 +2277,6 @@
         </w:tc>
       </w:tr>
       <w:tr>
-        <w:trPr>
-          <w:trHeight w:val="363"/>
-        </w:trPr>
         <w:tc>
           <w:tcPr>
             <w:tcW w:w="0" w:type="auto"/>
@@ -2631,24 +2301,21 @@
             <w:pPr>
               <w:spacing w:before="100" w:after="100" w:line="240" w:lineRule="auto"/>
               <w:ind w:right="-24"/>
-              <w:jc w:val="both"/>
-              <w:rPr>
-                <w:rFonts w:ascii="Times New Roman" w:eastAsia="Times New Roman" w:hAnsi="Times New Roman" w:cs="Times New Roman"/>
-                <w:sz w:val="24"/>
-                <w:szCs w:val="24"/>
-                <w:lang w:val="en-US"/>
-              </w:rPr>
-            </w:pPr>
-            <w:proofErr w:type="spellStart"/>
-            <w:r>
-              <w:rPr>
-                <w:rFonts w:ascii="Arial" w:eastAsia="Times New Roman" w:hAnsi="Arial" w:cs="Arial"/>
-                <w:color w:val="000000"/>
-                <w:lang w:val="en-US"/>
+              <w:rPr>
+                <w:rFonts w:ascii="Times New Roman" w:eastAsia="Times New Roman" w:hAnsi="Times New Roman" w:cs="Times New Roman"/>
+                <w:sz w:val="24"/>
+                <w:szCs w:val="24"/>
+                <w:lang w:eastAsia="es-AR"/>
+              </w:rPr>
+            </w:pPr>
+            <w:r>
+              <w:rPr>
+                <w:rFonts w:ascii="Arial" w:eastAsia="Times New Roman" w:hAnsi="Arial" w:cs="Arial"/>
+                <w:color w:val="000000"/>
+                <w:lang w:eastAsia="es-AR"/>
               </w:rPr>
               <w:t>Observaciones</w:t>
             </w:r>
-            <w:proofErr w:type="spellEnd"/>
           </w:p>
         </w:tc>
         <w:tc>
@@ -2674,19 +2341,18 @@
             <w:pPr>
               <w:spacing w:before="100" w:after="100" w:line="240" w:lineRule="auto"/>
               <w:ind w:right="-24"/>
-              <w:jc w:val="both"/>
-              <w:rPr>
-                <w:rFonts w:ascii="Times New Roman" w:eastAsia="Times New Roman" w:hAnsi="Times New Roman" w:cs="Times New Roman"/>
-                <w:sz w:val="24"/>
-                <w:szCs w:val="24"/>
-                <w:lang w:val="en-US"/>
-              </w:rPr>
-            </w:pPr>
-            <w:r>
-              <w:rPr>
-                <w:rFonts w:ascii="Arial" w:eastAsia="Times New Roman" w:hAnsi="Arial" w:cs="Arial"/>
-                <w:color w:val="000000"/>
-                <w:lang w:val="en-US"/>
+              <w:rPr>
+                <w:rFonts w:ascii="Times New Roman" w:eastAsia="Times New Roman" w:hAnsi="Times New Roman" w:cs="Times New Roman"/>
+                <w:sz w:val="24"/>
+                <w:szCs w:val="24"/>
+                <w:lang w:eastAsia="es-AR"/>
+              </w:rPr>
+            </w:pPr>
+            <w:r>
+              <w:rPr>
+                <w:rFonts w:ascii="Arial" w:eastAsia="Times New Roman" w:hAnsi="Arial" w:cs="Arial"/>
+                <w:color w:val="000000"/>
+                <w:lang w:eastAsia="es-AR"/>
               </w:rPr>
               <w:t>-</w:t>
             </w:r>
@@ -2718,12 +2384,11 @@
             <w:pPr>
               <w:spacing w:after="0" w:line="240" w:lineRule="auto"/>
               <w:ind w:right="-24"/>
-              <w:jc w:val="both"/>
-              <w:rPr>
-                <w:rFonts w:ascii="Times New Roman" w:eastAsia="Times New Roman" w:hAnsi="Times New Roman" w:cs="Times New Roman"/>
-                <w:sz w:val="24"/>
-                <w:szCs w:val="24"/>
-                <w:lang w:val="en-US"/>
+              <w:rPr>
+                <w:rFonts w:ascii="Times New Roman" w:eastAsia="Times New Roman" w:hAnsi="Times New Roman" w:cs="Times New Roman"/>
+                <w:sz w:val="24"/>
+                <w:szCs w:val="24"/>
+                <w:lang w:eastAsia="es-AR"/>
               </w:rPr>
             </w:pPr>
             <w:r>
@@ -2732,22 +2397,10 @@
                 <w:b/>
                 <w:bCs/>
                 <w:color w:val="000000"/>
-                <w:lang w:val="en-US"/>
-              </w:rPr>
-              <w:t xml:space="preserve">Historia de </w:t>
-            </w:r>
-            <w:proofErr w:type="spellStart"/>
-            <w:r>
-              <w:rPr>
-                <w:rFonts w:ascii="Arial" w:eastAsia="Times New Roman" w:hAnsi="Arial" w:cs="Arial"/>
-                <w:b/>
-                <w:bCs/>
-                <w:color w:val="000000"/>
-                <w:lang w:val="en-US"/>
-              </w:rPr>
-              <w:t>Cambios</w:t>
-            </w:r>
-            <w:proofErr w:type="spellEnd"/>
+                <w:lang w:eastAsia="es-AR"/>
+              </w:rPr>
+              <w:t>Historia de Cambios</w:t>
+            </w:r>
           </w:p>
         </w:tc>
       </w:tr>
@@ -2774,24 +2427,21 @@
             <w:pPr>
               <w:spacing w:after="0" w:line="240" w:lineRule="auto"/>
               <w:ind w:right="-24"/>
-              <w:jc w:val="both"/>
-              <w:rPr>
-                <w:rFonts w:ascii="Times New Roman" w:eastAsia="Times New Roman" w:hAnsi="Times New Roman" w:cs="Times New Roman"/>
-                <w:sz w:val="24"/>
-                <w:szCs w:val="24"/>
-                <w:lang w:val="en-US"/>
-              </w:rPr>
-            </w:pPr>
-            <w:proofErr w:type="spellStart"/>
-            <w:r>
-              <w:rPr>
-                <w:rFonts w:ascii="Arial" w:eastAsia="Times New Roman" w:hAnsi="Arial" w:cs="Arial"/>
-                <w:color w:val="000000"/>
-                <w:lang w:val="en-US"/>
+              <w:rPr>
+                <w:rFonts w:ascii="Times New Roman" w:eastAsia="Times New Roman" w:hAnsi="Times New Roman" w:cs="Times New Roman"/>
+                <w:sz w:val="24"/>
+                <w:szCs w:val="24"/>
+                <w:lang w:eastAsia="es-AR"/>
+              </w:rPr>
+            </w:pPr>
+            <w:r>
+              <w:rPr>
+                <w:rFonts w:ascii="Arial" w:eastAsia="Times New Roman" w:hAnsi="Arial" w:cs="Arial"/>
+                <w:color w:val="000000"/>
+                <w:lang w:eastAsia="es-AR"/>
               </w:rPr>
               <w:t>Versión</w:t>
             </w:r>
-            <w:proofErr w:type="spellEnd"/>
           </w:p>
         </w:tc>
         <w:tc>
@@ -2816,24 +2466,21 @@
             <w:pPr>
               <w:spacing w:after="0" w:line="240" w:lineRule="auto"/>
               <w:ind w:right="-24"/>
-              <w:jc w:val="both"/>
-              <w:rPr>
-                <w:rFonts w:ascii="Times New Roman" w:eastAsia="Times New Roman" w:hAnsi="Times New Roman" w:cs="Times New Roman"/>
-                <w:sz w:val="24"/>
-                <w:szCs w:val="24"/>
-                <w:lang w:val="en-US"/>
-              </w:rPr>
-            </w:pPr>
-            <w:proofErr w:type="spellStart"/>
-            <w:r>
-              <w:rPr>
-                <w:rFonts w:ascii="Arial" w:eastAsia="Times New Roman" w:hAnsi="Arial" w:cs="Arial"/>
-                <w:color w:val="000000"/>
-                <w:lang w:val="en-US"/>
+              <w:rPr>
+                <w:rFonts w:ascii="Times New Roman" w:eastAsia="Times New Roman" w:hAnsi="Times New Roman" w:cs="Times New Roman"/>
+                <w:sz w:val="24"/>
+                <w:szCs w:val="24"/>
+                <w:lang w:eastAsia="es-AR"/>
+              </w:rPr>
+            </w:pPr>
+            <w:r>
+              <w:rPr>
+                <w:rFonts w:ascii="Arial" w:eastAsia="Times New Roman" w:hAnsi="Arial" w:cs="Arial"/>
+                <w:color w:val="000000"/>
+                <w:lang w:eastAsia="es-AR"/>
               </w:rPr>
               <w:t>Fecha</w:t>
             </w:r>
-            <w:proofErr w:type="spellEnd"/>
           </w:p>
         </w:tc>
         <w:tc>
@@ -2859,42 +2506,21 @@
             <w:pPr>
               <w:spacing w:after="0" w:line="240" w:lineRule="auto"/>
               <w:ind w:right="-24"/>
-              <w:jc w:val="both"/>
-              <w:rPr>
-                <w:rFonts w:ascii="Times New Roman" w:eastAsia="Times New Roman" w:hAnsi="Times New Roman" w:cs="Times New Roman"/>
-                <w:sz w:val="24"/>
-                <w:szCs w:val="24"/>
-                <w:lang w:val="en-US"/>
-              </w:rPr>
-            </w:pPr>
-            <w:proofErr w:type="spellStart"/>
-            <w:r>
-              <w:rPr>
-                <w:rFonts w:ascii="Arial" w:eastAsia="Times New Roman" w:hAnsi="Arial" w:cs="Arial"/>
-                <w:color w:val="000000"/>
-                <w:lang w:val="en-US"/>
-              </w:rPr>
-              <w:t>Descripción</w:t>
-            </w:r>
-            <w:proofErr w:type="spellEnd"/>
-            <w:r>
-              <w:rPr>
-                <w:rFonts w:ascii="Arial" w:eastAsia="Times New Roman" w:hAnsi="Arial" w:cs="Arial"/>
-                <w:color w:val="000000"/>
-                <w:lang w:val="en-US"/>
-              </w:rPr>
-              <w:t xml:space="preserve"> del </w:t>
-            </w:r>
-            <w:proofErr w:type="spellStart"/>
-            <w:r>
-              <w:rPr>
-                <w:rFonts w:ascii="Arial" w:eastAsia="Times New Roman" w:hAnsi="Arial" w:cs="Arial"/>
-                <w:color w:val="000000"/>
-                <w:lang w:val="en-US"/>
-              </w:rPr>
-              <w:t>cambio</w:t>
-            </w:r>
-            <w:proofErr w:type="spellEnd"/>
+              <w:rPr>
+                <w:rFonts w:ascii="Times New Roman" w:eastAsia="Times New Roman" w:hAnsi="Times New Roman" w:cs="Times New Roman"/>
+                <w:sz w:val="24"/>
+                <w:szCs w:val="24"/>
+                <w:lang w:eastAsia="es-AR"/>
+              </w:rPr>
+            </w:pPr>
+            <w:r>
+              <w:rPr>
+                <w:rFonts w:ascii="Arial" w:eastAsia="Times New Roman" w:hAnsi="Arial" w:cs="Arial"/>
+                <w:color w:val="000000"/>
+                <w:lang w:eastAsia="es-AR"/>
+              </w:rPr>
+              <w:t>Descripción del cambio</w:t>
+            </w:r>
           </w:p>
         </w:tc>
         <w:tc>
@@ -2920,19 +2546,18 @@
             <w:pPr>
               <w:spacing w:after="0" w:line="240" w:lineRule="auto"/>
               <w:ind w:right="-24"/>
-              <w:jc w:val="both"/>
-              <w:rPr>
-                <w:rFonts w:ascii="Times New Roman" w:eastAsia="Times New Roman" w:hAnsi="Times New Roman" w:cs="Times New Roman"/>
-                <w:sz w:val="24"/>
-                <w:szCs w:val="24"/>
-                <w:lang w:val="en-US"/>
-              </w:rPr>
-            </w:pPr>
-            <w:r>
-              <w:rPr>
-                <w:rFonts w:ascii="Arial" w:eastAsia="Times New Roman" w:hAnsi="Arial" w:cs="Arial"/>
-                <w:color w:val="000000"/>
-                <w:lang w:val="en-US"/>
+              <w:rPr>
+                <w:rFonts w:ascii="Times New Roman" w:eastAsia="Times New Roman" w:hAnsi="Times New Roman" w:cs="Times New Roman"/>
+                <w:sz w:val="24"/>
+                <w:szCs w:val="24"/>
+                <w:lang w:eastAsia="es-AR"/>
+              </w:rPr>
+            </w:pPr>
+            <w:r>
+              <w:rPr>
+                <w:rFonts w:ascii="Arial" w:eastAsia="Times New Roman" w:hAnsi="Arial" w:cs="Arial"/>
+                <w:color w:val="000000"/>
+                <w:lang w:eastAsia="es-AR"/>
               </w:rPr>
               <w:t>Autor/res</w:t>
             </w:r>
@@ -2962,21 +2587,28 @@
             <w:pPr>
               <w:spacing w:after="0" w:line="240" w:lineRule="auto"/>
               <w:ind w:right="-24"/>
-              <w:jc w:val="both"/>
-              <w:rPr>
-                <w:rFonts w:ascii="Times New Roman" w:eastAsia="Times New Roman" w:hAnsi="Times New Roman" w:cs="Times New Roman"/>
-                <w:sz w:val="24"/>
-                <w:szCs w:val="24"/>
-                <w:lang w:val="en-US"/>
-              </w:rPr>
-            </w:pPr>
-            <w:r>
-              <w:rPr>
-                <w:rFonts w:ascii="Arial" w:eastAsia="Times New Roman" w:hAnsi="Arial" w:cs="Arial"/>
-                <w:color w:val="000000"/>
-                <w:lang w:val="en-US"/>
-              </w:rPr>
-              <w:t>0.2</w:t>
+              <w:rPr>
+                <w:rFonts w:ascii="Times New Roman" w:eastAsia="Times New Roman" w:hAnsi="Times New Roman" w:cs="Times New Roman"/>
+                <w:sz w:val="24"/>
+                <w:szCs w:val="24"/>
+                <w:lang w:eastAsia="es-AR"/>
+              </w:rPr>
+            </w:pPr>
+            <w:r>
+              <w:rPr>
+                <w:rFonts w:ascii="Arial" w:eastAsia="Times New Roman" w:hAnsi="Arial" w:cs="Arial"/>
+                <w:color w:val="000000"/>
+                <w:lang w:eastAsia="es-AR"/>
+              </w:rPr>
+              <w:t>0.</w:t>
+            </w:r>
+            <w:r>
+              <w:rPr>
+                <w:rFonts w:ascii="Arial" w:eastAsia="Times New Roman" w:hAnsi="Arial" w:cs="Arial"/>
+                <w:color w:val="000000"/>
+                <w:lang w:eastAsia="es-AR"/>
+              </w:rPr>
+              <w:t>2</w:t>
             </w:r>
           </w:p>
         </w:tc>
@@ -3002,21 +2634,44 @@
             <w:pPr>
               <w:spacing w:after="0" w:line="240" w:lineRule="auto"/>
               <w:ind w:right="-24"/>
-              <w:jc w:val="both"/>
-              <w:rPr>
-                <w:rFonts w:ascii="Times New Roman" w:eastAsia="Times New Roman" w:hAnsi="Times New Roman" w:cs="Times New Roman"/>
-                <w:sz w:val="24"/>
-                <w:szCs w:val="24"/>
-                <w:lang w:val="en-US"/>
-              </w:rPr>
-            </w:pPr>
-            <w:r>
-              <w:rPr>
-                <w:rFonts w:ascii="Arial" w:eastAsia="Times New Roman" w:hAnsi="Arial" w:cs="Arial"/>
-                <w:color w:val="000000"/>
-                <w:lang w:val="en-US"/>
-              </w:rPr>
-              <w:t>06/06/23</w:t>
+              <w:rPr>
+                <w:rFonts w:ascii="Times New Roman" w:eastAsia="Times New Roman" w:hAnsi="Times New Roman" w:cs="Times New Roman"/>
+                <w:sz w:val="24"/>
+                <w:szCs w:val="24"/>
+                <w:lang w:eastAsia="es-AR"/>
+              </w:rPr>
+            </w:pPr>
+            <w:r>
+              <w:rPr>
+                <w:rFonts w:ascii="Arial" w:eastAsia="Times New Roman" w:hAnsi="Arial" w:cs="Arial"/>
+                <w:color w:val="000000"/>
+                <w:lang w:eastAsia="es-AR"/>
+              </w:rPr>
+              <w:t>06</w:t>
+            </w:r>
+            <w:r>
+              <w:rPr>
+                <w:rFonts w:ascii="Arial" w:eastAsia="Times New Roman" w:hAnsi="Arial" w:cs="Arial"/>
+                <w:color w:val="000000"/>
+                <w:lang w:eastAsia="es-AR"/>
+              </w:rPr>
+              <w:t>/0</w:t>
+            </w:r>
+            <w:r>
+              <w:rPr>
+                <w:rFonts w:ascii="Arial" w:eastAsia="Times New Roman" w:hAnsi="Arial" w:cs="Arial"/>
+                <w:color w:val="000000"/>
+                <w:lang w:eastAsia="es-AR"/>
+              </w:rPr>
+              <w:t>6</w:t>
+            </w:r>
+            <w:r>
+              <w:rPr>
+                <w:rFonts w:ascii="Arial" w:eastAsia="Times New Roman" w:hAnsi="Arial" w:cs="Arial"/>
+                <w:color w:val="000000"/>
+                <w:lang w:eastAsia="es-AR"/>
+              </w:rPr>
+              <w:t>/23</w:t>
             </w:r>
           </w:p>
         </w:tc>
@@ -3043,42 +2698,29 @@
             <w:pPr>
               <w:spacing w:after="0" w:line="240" w:lineRule="auto"/>
               <w:ind w:right="-24"/>
-              <w:jc w:val="both"/>
-              <w:rPr>
-                <w:rFonts w:ascii="Times New Roman" w:eastAsia="Times New Roman" w:hAnsi="Times New Roman" w:cs="Times New Roman"/>
-                <w:sz w:val="24"/>
-                <w:szCs w:val="24"/>
-                <w:lang w:val="en-US"/>
-              </w:rPr>
-            </w:pPr>
-            <w:proofErr w:type="spellStart"/>
-            <w:r>
-              <w:rPr>
-                <w:rFonts w:ascii="Arial" w:eastAsia="Times New Roman" w:hAnsi="Arial" w:cs="Arial"/>
-                <w:color w:val="000000"/>
-                <w:lang w:val="en-US"/>
-              </w:rPr>
-              <w:t>Actualización</w:t>
-            </w:r>
-            <w:proofErr w:type="spellEnd"/>
-            <w:r>
-              <w:rPr>
-                <w:rFonts w:ascii="Arial" w:eastAsia="Times New Roman" w:hAnsi="Arial" w:cs="Arial"/>
-                <w:color w:val="000000"/>
-                <w:lang w:val="en-US"/>
-              </w:rPr>
-              <w:t xml:space="preserve"> </w:t>
-            </w:r>
-            <w:proofErr w:type="spellStart"/>
-            <w:r>
-              <w:rPr>
-                <w:rFonts w:ascii="Arial" w:eastAsia="Times New Roman" w:hAnsi="Arial" w:cs="Arial"/>
-                <w:color w:val="000000"/>
-                <w:lang w:val="en-US"/>
-              </w:rPr>
-              <w:t>plantilla</w:t>
-            </w:r>
-            <w:proofErr w:type="spellEnd"/>
+              <w:rPr>
+                <w:rFonts w:ascii="Times New Roman" w:eastAsia="Times New Roman" w:hAnsi="Times New Roman" w:cs="Times New Roman"/>
+                <w:sz w:val="24"/>
+                <w:szCs w:val="24"/>
+                <w:lang w:eastAsia="es-AR"/>
+              </w:rPr>
+            </w:pPr>
+            <w:r>
+              <w:rPr>
+                <w:rFonts w:ascii="Arial" w:eastAsia="Times New Roman" w:hAnsi="Arial" w:cs="Arial"/>
+                <w:color w:val="000000"/>
+                <w:lang w:eastAsia="es-AR"/>
+              </w:rPr>
+              <w:t>Actualiza</w:t>
+            </w:r>
+            <w:r>
+              <w:rPr>
+                <w:rFonts w:ascii="Arial" w:eastAsia="Times New Roman" w:hAnsi="Arial" w:cs="Arial"/>
+                <w:color w:val="000000"/>
+                <w:lang w:eastAsia="es-AR"/>
+              </w:rPr>
+              <w:t>ción de plantilla.</w:t>
+            </w:r>
           </w:p>
         </w:tc>
         <w:tc>
@@ -3104,19 +2746,18 @@
             <w:pPr>
               <w:spacing w:after="0" w:line="240" w:lineRule="auto"/>
               <w:ind w:right="-24"/>
-              <w:jc w:val="both"/>
-              <w:rPr>
-                <w:rFonts w:ascii="Times New Roman" w:eastAsia="Times New Roman" w:hAnsi="Times New Roman" w:cs="Times New Roman"/>
-                <w:sz w:val="24"/>
-                <w:szCs w:val="24"/>
-                <w:lang w:val="en-US"/>
-              </w:rPr>
-            </w:pPr>
-            <w:r>
-              <w:rPr>
-                <w:rFonts w:ascii="Arial" w:eastAsia="Times New Roman" w:hAnsi="Arial" w:cs="Arial"/>
-                <w:color w:val="000000"/>
-                <w:lang w:val="en-US"/>
+              <w:rPr>
+                <w:rFonts w:ascii="Times New Roman" w:eastAsia="Times New Roman" w:hAnsi="Times New Roman" w:cs="Times New Roman"/>
+                <w:sz w:val="24"/>
+                <w:szCs w:val="24"/>
+                <w:lang w:eastAsia="es-AR"/>
+              </w:rPr>
+            </w:pPr>
+            <w:r>
+              <w:rPr>
+                <w:rFonts w:ascii="Arial" w:eastAsia="Times New Roman" w:hAnsi="Arial" w:cs="Arial"/>
+                <w:color w:val="000000"/>
+                <w:lang w:eastAsia="es-AR"/>
               </w:rPr>
               <w:t>Grupo “B”</w:t>
             </w:r>
@@ -3124,15 +2765,7 @@
         </w:tc>
       </w:tr>
     </w:tbl>
-    <w:p>
-      <w:pPr>
-        <w:rPr>
-          <w:rFonts w:ascii="Arial" w:eastAsia="Arial" w:hAnsi="Arial" w:cs="Arial"/>
-          <w:sz w:val="24"/>
-          <w:szCs w:val="24"/>
-        </w:rPr>
-      </w:pPr>
-    </w:p>
+    <w:p/>
     <w:sectPr>
       <w:headerReference w:type="default" r:id="rId7"/>
       <w:pgSz w:w="11907" w:h="16839"/>

</xml_diff>